<commit_message>
created source for document.merge
</commit_message>
<xml_diff>
--- a/Maket.docx
+++ b/Maket.docx
@@ -4641,6 +4641,13 @@
       <w:r>
         <w:rPr>
           <w:noProof/>
+          <w:lang w:val="en-US"/>
+        </w:rPr>
+        <w:t>s</w:t>
+      </w:r>
+      <w:r>
+        <w:rPr>
+          <w:noProof/>
         </w:rPr>
         <w:t>»</w:t>
       </w:r>
@@ -4844,7 +4851,19 @@
         <w:rPr>
           <w:noProof/>
         </w:rPr>
-        <w:t>«»</w:t>
+        <w:t>«</w:t>
+      </w:r>
+      <w:r>
+        <w:rPr>
+          <w:noProof/>
+        </w:rPr>
+        <w:t>total_sale</w:t>
+      </w:r>
+      <w:r>
+        <w:rPr>
+          <w:noProof/>
+        </w:rPr>
+        <w:t>»</w:t>
       </w:r>
       <w:r>
         <w:fldChar w:fldCharType="end"/>
@@ -5257,8 +5276,9 @@
                 <w:rFonts w:ascii="Times New Roman" w:hAnsi="Times New Roman" w:cs="Times New Roman"/>
                 <w:sz w:val="24"/>
                 <w:szCs w:val="24"/>
+                <w:lang w:val="en-US"/>
               </w:rPr>
-              <w:tab/>
+              <w:t xml:space="preserve"> </w:t>
             </w:r>
             <w:r>
               <w:rPr>
@@ -5478,7 +5498,7 @@
                 <w:sz w:val="24"/>
                 <w:szCs w:val="24"/>
               </w:rPr>
-              <w:t>doc_tax_date</w:t>
+              <w:t>doctax_date</w:t>
             </w:r>
             <w:r>
               <w:rPr>
@@ -5561,7 +5581,7 @@
                 <w:szCs w:val="24"/>
                 <w:lang w:val="en-US"/>
               </w:rPr>
-              <w:t>doc_tax_number</w:t>
+              <w:t>doctax_number</w:t>
             </w:r>
             <w:r>
               <w:rPr>
@@ -5660,7 +5680,7 @@
                 <w:szCs w:val="24"/>
                 <w:lang w:val="ru-RU"/>
               </w:rPr>
-              <w:t>sum_sale</w:t>
+              <w:t>doc_tax_amount</w:t>
             </w:r>
             <w:r>
               <w:rPr>
@@ -5692,7 +5712,7 @@
               <w:rPr>
                 <w:sz w:val="24"/>
                 <w:szCs w:val="24"/>
-                <w:lang w:val="ru-RU"/>
+                <w:lang w:val="en-US"/>
               </w:rPr>
             </w:pPr>
             <w:r>
@@ -5707,7 +5727,7 @@
               <w:rPr>
                 <w:sz w:val="24"/>
                 <w:szCs w:val="24"/>
-                <w:lang w:val="ru-RU"/>
+                <w:lang w:val="en-US"/>
               </w:rPr>
               <w:instrText xml:space="preserve"> MERGEFIELD  </w:instrText>
             </w:r>
@@ -5724,7 +5744,7 @@
               <w:rPr>
                 <w:sz w:val="24"/>
                 <w:szCs w:val="24"/>
-                <w:lang w:val="ru-RU"/>
+                <w:lang w:val="en-US"/>
               </w:rPr>
               <w:instrText xml:space="preserve"> \* Lower  \* MERGEFORMAT </w:instrText>
             </w:r>
@@ -5741,7 +5761,7 @@
                 <w:noProof/>
                 <w:sz w:val="24"/>
                 <w:szCs w:val="24"/>
-                <w:lang w:val="ru-RU"/>
+                <w:lang w:val="en-US"/>
               </w:rPr>
               <w:t>«</w:t>
             </w:r>
@@ -5750,16 +5770,25 @@
                 <w:noProof/>
                 <w:sz w:val="24"/>
                 <w:szCs w:val="24"/>
-                <w:lang w:val="ru-RU"/>
+                <w:lang w:val="en-US"/>
               </w:rPr>
-              <w:t>sum_tax</w:t>
+              <w:t>doctax_sumtax</w:t>
             </w:r>
             <w:r>
               <w:rPr>
                 <w:noProof/>
                 <w:sz w:val="24"/>
                 <w:szCs w:val="24"/>
-                <w:lang w:val="ru-RU"/>
+                <w:lang w:val="en-US"/>
+              </w:rPr>
+              <w:t xml:space="preserve"> </w:t>
+            </w:r>
+            <w:r>
+              <w:rPr>
+                <w:noProof/>
+                <w:sz w:val="24"/>
+                <w:szCs w:val="24"/>
+                <w:lang w:val="en-US"/>
               </w:rPr>
               <w:t>»</w:t>
             </w:r>

</xml_diff>

<commit_message>
create documents word and pdf
</commit_message>
<xml_diff>
--- a/Maket.docx
+++ b/Maket.docx
@@ -4582,6 +4582,45 @@
         <w:fldChar w:fldCharType="begin"/>
       </w:r>
       <w:r>
+        <w:instrText xml:space="preserve"> MERGEFIELD  doc_sale_numbers \* Lower  \* MERGEFORMAT </w:instrText>
+      </w:r>
+      <w:r>
+        <w:fldChar w:fldCharType="separate"/>
+      </w:r>
+      <w:r>
+        <w:rPr>
+          <w:noProof/>
+        </w:rPr>
+        <w:t>«doc_sale_numbers»</w:t>
+      </w:r>
+      <w:r>
+        <w:rPr>
+          <w:noProof/>
+        </w:rPr>
+        <w:fldChar w:fldCharType="end"/>
+      </w:r>
+      <w:r>
+        <w:t xml:space="preserve"> </w:t>
+      </w:r>
+      <w:r>
+        <w:t>від</w:t>
+      </w:r>
+      <w:r>
+        <w:rPr>
+          <w:spacing w:val="1"/>
+        </w:rPr>
+        <w:t xml:space="preserve"> </w:t>
+      </w:r>
+      <w:r>
+        <w:rPr>
+          <w:spacing w:val="1"/>
+        </w:rPr>
+        <w:fldChar w:fldCharType="begin"/>
+      </w:r>
+      <w:r>
+        <w:rPr>
+          <w:spacing w:val="1"/>
+        </w:rPr>
         <w:instrText xml:space="preserve"> MERGEFIELD  </w:instrText>
       </w:r>
       <w:r>
@@ -4615,152 +4654,54 @@
           <w:noProof/>
           <w:lang w:val="en-US"/>
         </w:rPr>
-        <w:instrText>number</w:instrText>
-      </w:r>
-      <w:r>
+        <w:instrText>date</w:instrText>
+      </w:r>
+      <w:r>
+        <w:rPr>
+          <w:spacing w:val="1"/>
+        </w:rPr>
         <w:instrText xml:space="preserve"> </w:instrText>
       </w:r>
       <w:r>
+        <w:rPr>
+          <w:spacing w:val="1"/>
+        </w:rPr>
         <w:instrText xml:space="preserve">\* Lower  \* MERGEFORMAT </w:instrText>
       </w:r>
       <w:r>
+        <w:rPr>
+          <w:spacing w:val="1"/>
+        </w:rPr>
         <w:fldChar w:fldCharType="separate"/>
       </w:r>
       <w:r>
         <w:rPr>
           <w:noProof/>
+          <w:spacing w:val="1"/>
         </w:rPr>
         <w:t>«</w:t>
       </w:r>
       <w:r>
         <w:rPr>
           <w:noProof/>
-        </w:rPr>
-        <w:t>doc_sale_number</w:t>
+          <w:spacing w:val="1"/>
+        </w:rPr>
+        <w:t>doc_sale_date</w:t>
       </w:r>
       <w:r>
         <w:rPr>
           <w:noProof/>
-          <w:lang w:val="en-US"/>
-        </w:rPr>
-        <w:t>s</w:t>
-      </w:r>
-      <w:r>
-        <w:rPr>
-          <w:noProof/>
+          <w:spacing w:val="1"/>
         </w:rPr>
         <w:t>»</w:t>
       </w:r>
       <w:r>
         <w:rPr>
-          <w:noProof/>
-          <w:lang w:val="ru-RU"/>
+          <w:spacing w:val="1"/>
         </w:rPr>
         <w:fldChar w:fldCharType="end"/>
       </w:r>
       <w:r>
-        <w:t xml:space="preserve"> </w:t>
-      </w:r>
-      <w:r>
-        <w:t>від</w:t>
-      </w:r>
-      <w:r>
-        <w:rPr>
-          <w:spacing w:val="1"/>
-        </w:rPr>
-        <w:t xml:space="preserve"> </w:t>
-      </w:r>
-      <w:r>
-        <w:rPr>
-          <w:spacing w:val="1"/>
-        </w:rPr>
-        <w:fldChar w:fldCharType="begin"/>
-      </w:r>
-      <w:r>
-        <w:rPr>
-          <w:spacing w:val="1"/>
-        </w:rPr>
-        <w:instrText xml:space="preserve"> MERGEFIELD  </w:instrText>
-      </w:r>
-      <w:r>
-        <w:rPr>
-          <w:noProof/>
-          <w:lang w:val="en-US"/>
-        </w:rPr>
-        <w:instrText>doc</w:instrText>
-      </w:r>
-      <w:r>
-        <w:rPr>
-          <w:noProof/>
-        </w:rPr>
-        <w:instrText>_</w:instrText>
-      </w:r>
-      <w:r>
-        <w:rPr>
-          <w:noProof/>
-          <w:lang w:val="en-US"/>
-        </w:rPr>
-        <w:instrText>sale</w:instrText>
-      </w:r>
-      <w:r>
-        <w:rPr>
-          <w:noProof/>
-        </w:rPr>
-        <w:instrText>_</w:instrText>
-      </w:r>
-      <w:r>
-        <w:rPr>
-          <w:noProof/>
-          <w:lang w:val="en-US"/>
-        </w:rPr>
-        <w:instrText>date</w:instrText>
-      </w:r>
-      <w:r>
-        <w:rPr>
-          <w:spacing w:val="1"/>
-        </w:rPr>
-        <w:instrText xml:space="preserve"> </w:instrText>
-      </w:r>
-      <w:r>
-        <w:rPr>
-          <w:spacing w:val="1"/>
-        </w:rPr>
-        <w:instrText xml:space="preserve">\* Lower  \* MERGEFORMAT </w:instrText>
-      </w:r>
-      <w:r>
-        <w:rPr>
-          <w:spacing w:val="1"/>
-        </w:rPr>
-        <w:fldChar w:fldCharType="separate"/>
-      </w:r>
-      <w:r>
-        <w:rPr>
-          <w:noProof/>
-          <w:spacing w:val="1"/>
-        </w:rPr>
-        <w:t>«</w:t>
-      </w:r>
-      <w:r>
-        <w:rPr>
-          <w:noProof/>
-          <w:spacing w:val="1"/>
-        </w:rPr>
-        <w:t>doc_sale_date</w:t>
-      </w:r>
-      <w:r>
-        <w:rPr>
-          <w:noProof/>
-          <w:spacing w:val="1"/>
-        </w:rPr>
-        <w:t>»</w:t>
-      </w:r>
-      <w:r>
-        <w:rPr>
-          <w:spacing w:val="1"/>
-        </w:rPr>
-        <w:fldChar w:fldCharType="end"/>
-      </w:r>
-      <w:r>
         <w:rPr>
           <w:spacing w:val="1"/>
         </w:rPr>
@@ -4805,74 +4746,28 @@
       <w:r>
         <w:t xml:space="preserve"> </w:t>
       </w:r>
-      <w:r>
-        <w:fldChar w:fldCharType="begin"/>
-      </w:r>
-      <w:r>
-        <w:instrText xml:space="preserve"> MERGEFIELD </w:instrText>
-      </w:r>
-      <w:r>
-        <w:rPr>
-          <w:noProof/>
-          <w:lang w:val="ru-RU"/>
-        </w:rPr>
-        <w:instrText>sum</w:instrText>
-      </w:r>
-      <w:r>
-        <w:rPr>
-          <w:noProof/>
-        </w:rPr>
-        <w:instrText>_</w:instrText>
-      </w:r>
-      <w:r>
-        <w:rPr>
-          <w:noProof/>
-          <w:lang w:val="ru-RU"/>
-        </w:rPr>
-        <w:instrText>sale</w:instrText>
-      </w:r>
-      <w:r>
-        <w:instrText xml:space="preserve"> </w:instrText>
-      </w:r>
-      <w:r>
-        <w:rPr>
-          <w:color w:val="000000"/>
-          <w:shd w:val="clear" w:color="auto" w:fill="FFFFFF"/>
-        </w:rPr>
-        <w:instrText>\# 0,00</w:instrText>
-      </w:r>
-      <w:r>
-        <w:instrText xml:space="preserve"> </w:instrText>
-      </w:r>
-      <w:r>
-        <w:fldChar w:fldCharType="separate"/>
-      </w:r>
-      <w:r>
-        <w:rPr>
-          <w:noProof/>
-        </w:rPr>
-        <w:t>«</w:t>
-      </w:r>
-      <w:r>
-        <w:rPr>
-          <w:noProof/>
-        </w:rPr>
-        <w:t>total_sale</w:t>
-      </w:r>
-      <w:r>
-        <w:rPr>
-          <w:noProof/>
-        </w:rPr>
-        <w:t>»</w:t>
-      </w:r>
-      <w:r>
-        <w:fldChar w:fldCharType="end"/>
-      </w:r>
-      <w:r>
-        <w:t xml:space="preserve"> </w:t>
-      </w:r>
-      <w:r>
-        <w:t>грн в.ч.( ПДВ20%).</w:t>
+      <w:fldSimple w:instr=" MERGEFIELD  total_sale \* Lower  \* MERGEFORMAT ">
+        <w:r>
+          <w:rPr>
+            <w:noProof/>
+          </w:rPr>
+          <w:t>«total_sale»</w:t>
+        </w:r>
+      </w:fldSimple>
+      <w:r>
+        <w:t xml:space="preserve"> </w:t>
+      </w:r>
+      <w:r>
+        <w:t xml:space="preserve">грн </w:t>
+      </w:r>
+      <w:r>
+        <w:t xml:space="preserve">у </w:t>
+      </w:r>
+      <w:r>
+        <w:t>т</w:t>
+      </w:r>
+      <w:r>
+        <w:t>.ч.( ПДВ20%).</w:t>
       </w:r>
     </w:p>
     <w:p>
@@ -5459,23 +5354,7 @@
                 <w:sz w:val="24"/>
                 <w:szCs w:val="24"/>
               </w:rPr>
-              <w:instrText xml:space="preserve"> MERGEFIELD  </w:instrText>
-            </w:r>
-            <w:r>
-              <w:rPr>
-                <w:noProof/>
-                <w:sz w:val="24"/>
-                <w:szCs w:val="24"/>
-                <w:lang w:val="en-US"/>
-              </w:rPr>
-              <w:instrText>doc_tax_date</w:instrText>
-            </w:r>
-            <w:r>
-              <w:rPr>
-                <w:sz w:val="24"/>
-                <w:szCs w:val="24"/>
-              </w:rPr>
-              <w:instrText xml:space="preserve"> \* Lower  \* MERGEFORMAT </w:instrText>
+              <w:instrText xml:space="preserve"> MERGEFIELD  doctax_date \* Lower  \* MERGEFORMAT </w:instrText>
             </w:r>
             <w:r>
               <w:rPr>
@@ -5490,23 +5369,7 @@
                 <w:sz w:val="24"/>
                 <w:szCs w:val="24"/>
               </w:rPr>
-              <w:t>«</w:t>
-            </w:r>
-            <w:r>
-              <w:rPr>
-                <w:noProof/>
-                <w:sz w:val="24"/>
-                <w:szCs w:val="24"/>
-              </w:rPr>
-              <w:t>doctax_date</w:t>
-            </w:r>
-            <w:r>
-              <w:rPr>
-                <w:noProof/>
-                <w:sz w:val="24"/>
-                <w:szCs w:val="24"/>
-              </w:rPr>
-              <w:t>»</w:t>
+              <w:t>«doctax_date»</w:t>
             </w:r>
             <w:r>
               <w:rPr>
@@ -5543,21 +5406,7 @@
                 <w:sz w:val="24"/>
                 <w:szCs w:val="24"/>
               </w:rPr>
-              <w:instrText xml:space="preserve"> MERGEFIELD  </w:instrText>
-            </w:r>
-            <w:r>
-              <w:rPr>
-                <w:sz w:val="24"/>
-                <w:szCs w:val="24"/>
-              </w:rPr>
-              <w:instrText xml:space="preserve">doc_tax_number </w:instrText>
-            </w:r>
-            <w:r>
-              <w:rPr>
-                <w:sz w:val="24"/>
-                <w:szCs w:val="24"/>
-              </w:rPr>
-              <w:instrText xml:space="preserve">\* Lower  \* MERGEFORMAT </w:instrText>
+              <w:instrText xml:space="preserve"> MERGEFIELD  doctax_number \* Lower  \* MERGEFORMAT </w:instrText>
             </w:r>
             <w:r>
               <w:rPr>
@@ -5572,24 +5421,7 @@
                 <w:sz w:val="24"/>
                 <w:szCs w:val="24"/>
               </w:rPr>
-              <w:t>«</w:t>
-            </w:r>
-            <w:r>
-              <w:rPr>
-                <w:noProof/>
-                <w:sz w:val="24"/>
-                <w:szCs w:val="24"/>
-                <w:lang w:val="en-US"/>
-              </w:rPr>
-              <w:t>doctax_number</w:t>
-            </w:r>
-            <w:r>
-              <w:rPr>
-                <w:noProof/>
-                <w:sz w:val="24"/>
-                <w:szCs w:val="24"/>
-              </w:rPr>
-              <w:t>»</w:t>
+              <w:t>«doctax_number»</w:t>
             </w:r>
             <w:r>
               <w:rPr>
@@ -5629,32 +5461,7 @@
                 <w:szCs w:val="24"/>
                 <w:lang w:val="ru-RU"/>
               </w:rPr>
-              <w:instrText xml:space="preserve"> MERGEFIELD  </w:instrText>
-            </w:r>
-            <w:r>
-              <w:rPr>
-                <w:noProof/>
-                <w:sz w:val="24"/>
-                <w:szCs w:val="24"/>
-                <w:lang w:val="ru-RU"/>
-              </w:rPr>
-              <w:instrText>sum_sale</w:instrText>
-            </w:r>
-            <w:r>
-              <w:rPr>
-                <w:sz w:val="24"/>
-                <w:szCs w:val="24"/>
-                <w:lang w:val="ru-RU"/>
-              </w:rPr>
-              <w:instrText xml:space="preserve"> </w:instrText>
-            </w:r>
-            <w:r>
-              <w:rPr>
-                <w:sz w:val="24"/>
-                <w:szCs w:val="24"/>
-                <w:lang w:val="ru-RU"/>
-              </w:rPr>
-              <w:instrText xml:space="preserve">\* Lower  \* MERGEFORMAT </w:instrText>
+              <w:instrText xml:space="preserve"> MERGEFIELD  doctax_amount  \* MERGEFORMAT </w:instrText>
             </w:r>
             <w:r>
               <w:rPr>
@@ -5671,25 +5478,7 @@
                 <w:szCs w:val="24"/>
                 <w:lang w:val="ru-RU"/>
               </w:rPr>
-              <w:t>«</w:t>
-            </w:r>
-            <w:r>
-              <w:rPr>
-                <w:noProof/>
-                <w:sz w:val="24"/>
-                <w:szCs w:val="24"/>
-                <w:lang w:val="ru-RU"/>
-              </w:rPr>
-              <w:t>doc_tax_amount</w:t>
-            </w:r>
-            <w:r>
-              <w:rPr>
-                <w:noProof/>
-                <w:sz w:val="24"/>
-                <w:szCs w:val="24"/>
-                <w:lang w:val="ru-RU"/>
-              </w:rPr>
-              <w:t>»</w:t>
+              <w:t>«doctax_amount»</w:t>
             </w:r>
             <w:r>
               <w:rPr>
@@ -5719,7 +5508,7 @@
               <w:rPr>
                 <w:sz w:val="24"/>
                 <w:szCs w:val="24"/>
-                <w:lang w:val="ru-RU"/>
+                <w:lang w:val="en-US"/>
               </w:rPr>
               <w:fldChar w:fldCharType="begin"/>
             </w:r>
@@ -5729,30 +5518,13 @@
                 <w:szCs w:val="24"/>
                 <w:lang w:val="en-US"/>
               </w:rPr>
-              <w:instrText xml:space="preserve"> MERGEFIELD  </w:instrText>
-            </w:r>
-            <w:r>
-              <w:rPr>
-                <w:noProof/>
-                <w:sz w:val="24"/>
-                <w:szCs w:val="24"/>
-                <w:lang w:val="en-US"/>
-              </w:rPr>
-              <w:instrText>sum_tax</w:instrText>
+              <w:instrText xml:space="preserve"> MERGEFIELD  doctax_sumtax \* Lower  \* MERGEFORMAT </w:instrText>
             </w:r>
             <w:r>
               <w:rPr>
                 <w:sz w:val="24"/>
                 <w:szCs w:val="24"/>
                 <w:lang w:val="en-US"/>
-              </w:rPr>
-              <w:instrText xml:space="preserve"> \* Lower  \* MERGEFORMAT </w:instrText>
-            </w:r>
-            <w:r>
-              <w:rPr>
-                <w:sz w:val="24"/>
-                <w:szCs w:val="24"/>
-                <w:lang w:val="ru-RU"/>
               </w:rPr>
               <w:fldChar w:fldCharType="separate"/>
             </w:r>
@@ -5763,40 +5535,13 @@
                 <w:szCs w:val="24"/>
                 <w:lang w:val="en-US"/>
               </w:rPr>
-              <w:t>«</w:t>
-            </w:r>
-            <w:r>
-              <w:rPr>
-                <w:noProof/>
-                <w:sz w:val="24"/>
-                <w:szCs w:val="24"/>
-                <w:lang w:val="en-US"/>
-              </w:rPr>
-              <w:t>doctax_sumtax</w:t>
-            </w:r>
-            <w:r>
-              <w:rPr>
-                <w:noProof/>
-                <w:sz w:val="24"/>
-                <w:szCs w:val="24"/>
-                <w:lang w:val="en-US"/>
-              </w:rPr>
-              <w:t xml:space="preserve"> </w:t>
-            </w:r>
-            <w:r>
-              <w:rPr>
-                <w:noProof/>
-                <w:sz w:val="24"/>
-                <w:szCs w:val="24"/>
-                <w:lang w:val="en-US"/>
-              </w:rPr>
-              <w:t>»</w:t>
+              <w:t>«doctax_sumtax»</w:t>
             </w:r>
             <w:r>
               <w:rPr>
                 <w:sz w:val="24"/>
                 <w:szCs w:val="24"/>
-                <w:lang w:val="ru-RU"/>
+                <w:lang w:val="en-US"/>
               </w:rPr>
               <w:fldChar w:fldCharType="end"/>
             </w:r>
@@ -5907,88 +5652,76 @@
     </w:tbl>
     <w:p>
       <w:pPr>
-        <w:rPr>
-          <w:sz w:val="25"/>
-        </w:rPr>
-        <w:sectPr>
-          <w:pgSz w:w="11910" w:h="16840"/>
-          <w:pgMar w:top="900" w:right="720" w:bottom="280" w:left="1560" w:header="720" w:footer="720" w:gutter="0"/>
-          <w:cols w:space="720"/>
-        </w:sectPr>
-      </w:pPr>
-    </w:p>
-    <w:p>
-      <w:pPr>
         <w:pStyle w:val="BodyText"/>
         <w:spacing w:before="68"/>
-        <w:ind w:left="850" w:right="133"/>
+        <w:ind w:left="142" w:right="133" w:firstLine="425"/>
         <w:jc w:val="both"/>
       </w:pPr>
       <w:r>
+        <w:t>Первинні</w:t>
+      </w:r>
+      <w:r>
+        <w:rPr>
+          <w:spacing w:val="1"/>
+        </w:rPr>
+        <w:t xml:space="preserve"> </w:t>
+      </w:r>
+      <w:r>
+        <w:t>документи,</w:t>
+      </w:r>
+      <w:r>
+        <w:rPr>
+          <w:spacing w:val="1"/>
+        </w:rPr>
+        <w:t xml:space="preserve"> </w:t>
+      </w:r>
+      <w:r>
+        <w:t>що</w:t>
+      </w:r>
+      <w:r>
+        <w:rPr>
+          <w:spacing w:val="1"/>
+        </w:rPr>
+        <w:t xml:space="preserve"> </w:t>
+      </w:r>
+      <w:r>
+        <w:t>підтверджують</w:t>
+      </w:r>
+      <w:r>
+        <w:rPr>
+          <w:spacing w:val="1"/>
+        </w:rPr>
+        <w:t xml:space="preserve"> </w:t>
+      </w:r>
+      <w:r>
+        <w:t>факт</w:t>
+      </w:r>
+      <w:r>
+        <w:rPr>
+          <w:spacing w:val="71"/>
+        </w:rPr>
+        <w:t xml:space="preserve"> </w:t>
+      </w:r>
+      <w:r>
+        <w:t>здійснення</w:t>
+      </w:r>
+      <w:r>
+        <w:rPr>
+          <w:spacing w:val="-67"/>
+        </w:rPr>
+        <w:t xml:space="preserve"> </w:t>
+      </w:r>
+      <w:r>
+        <w:t>господарських</w:t>
+      </w:r>
+      <w:r>
+        <w:rPr>
+          <w:spacing w:val="1"/>
+        </w:rPr>
+        <w:t xml:space="preserve"> </w:t>
+      </w:r>
+      <w:r>
         <w:lastRenderedPageBreak/>
-        <w:t>Первинні</w:t>
-      </w:r>
-      <w:r>
-        <w:rPr>
-          <w:spacing w:val="1"/>
-        </w:rPr>
-        <w:t xml:space="preserve"> </w:t>
-      </w:r>
-      <w:r>
-        <w:t>документи,</w:t>
-      </w:r>
-      <w:r>
-        <w:rPr>
-          <w:spacing w:val="1"/>
-        </w:rPr>
-        <w:t xml:space="preserve"> </w:t>
-      </w:r>
-      <w:r>
-        <w:t>що</w:t>
-      </w:r>
-      <w:r>
-        <w:rPr>
-          <w:spacing w:val="1"/>
-        </w:rPr>
-        <w:t xml:space="preserve"> </w:t>
-      </w:r>
-      <w:r>
-        <w:t>підтверджують</w:t>
-      </w:r>
-      <w:r>
-        <w:rPr>
-          <w:spacing w:val="1"/>
-        </w:rPr>
-        <w:t xml:space="preserve"> </w:t>
-      </w:r>
-      <w:r>
-        <w:t>факт</w:t>
-      </w:r>
-      <w:r>
-        <w:rPr>
-          <w:spacing w:val="71"/>
-        </w:rPr>
-        <w:t xml:space="preserve"> </w:t>
-      </w:r>
-      <w:r>
-        <w:t>здійснення</w:t>
-      </w:r>
-      <w:r>
-        <w:rPr>
-          <w:spacing w:val="-67"/>
-        </w:rPr>
-        <w:t xml:space="preserve"> </w:t>
-      </w:r>
-      <w:r>
-        <w:t>господарських</w:t>
-      </w:r>
-      <w:r>
-        <w:rPr>
-          <w:spacing w:val="1"/>
-        </w:rPr>
-        <w:t xml:space="preserve"> </w:t>
-      </w:r>
-      <w:r>
         <w:t>операцій</w:t>
       </w:r>
       <w:r>
@@ -6432,38 +6165,82 @@
           <w:sz w:val="28"/>
           <w:szCs w:val="28"/>
         </w:rPr>
-        <w:t xml:space="preserve">№ </w:t>
+        <w:fldChar w:fldCharType="begin"/>
       </w:r>
       <w:r>
         <w:rPr>
           <w:sz w:val="28"/>
           <w:szCs w:val="28"/>
         </w:rPr>
-        <w:fldChar w:fldCharType="begin"/>
+        <w:instrText xml:space="preserve"> MERGEFIELD  doc_sale_numbers \* Lower  \* MERGEFORMAT </w:instrText>
       </w:r>
       <w:r>
         <w:rPr>
           <w:sz w:val="28"/>
           <w:szCs w:val="28"/>
         </w:rPr>
-        <w:instrText xml:space="preserve"> MERGEFIELD </w:instrText>
+        <w:fldChar w:fldCharType="separate"/>
       </w:r>
       <w:r>
         <w:rPr>
           <w:noProof/>
+          <w:sz w:val="28"/>
+          <w:szCs w:val="28"/>
+        </w:rPr>
+        <w:t>«doc_sale_numbers»</w:t>
+      </w:r>
+      <w:r>
+        <w:rPr>
+          <w:noProof/>
+          <w:sz w:val="28"/>
+          <w:szCs w:val="28"/>
+        </w:rPr>
+        <w:fldChar w:fldCharType="end"/>
+      </w:r>
+      <w:r>
+        <w:rPr>
+          <w:sz w:val="28"/>
+          <w:szCs w:val="28"/>
+        </w:rPr>
+        <w:t xml:space="preserve"> </w:t>
+      </w:r>
+      <w:r>
+        <w:rPr>
+          <w:sz w:val="28"/>
+          <w:szCs w:val="28"/>
+        </w:rPr>
+        <w:t>в</w:t>
+      </w:r>
+      <w:r>
+        <w:rPr>
+          <w:sz w:val="28"/>
+          <w:szCs w:val="28"/>
+        </w:rPr>
+        <w:t>ід</w:t>
+      </w:r>
+      <w:r>
+        <w:rPr>
           <w:sz w:val="28"/>
           <w:szCs w:val="28"/>
           <w:lang w:val="en-US"/>
         </w:rPr>
-        <w:instrText>doc</w:instrText>
-      </w:r>
-      <w:r>
-        <w:rPr>
-          <w:noProof/>
+        <w:t xml:space="preserve"> </w:t>
+      </w:r>
+      <w:r>
+        <w:rPr>
+          <w:spacing w:val="1"/>
           <w:sz w:val="28"/>
           <w:szCs w:val="28"/>
         </w:rPr>
-        <w:instrText>_</w:instrText>
+        <w:fldChar w:fldCharType="begin"/>
+      </w:r>
+      <w:r>
+        <w:rPr>
+          <w:spacing w:val="1"/>
+          <w:sz w:val="28"/>
+          <w:szCs w:val="28"/>
+        </w:rPr>
+        <w:instrText xml:space="preserve"> MERGEFIELD  </w:instrText>
       </w:r>
       <w:r>
         <w:rPr>
@@ -6472,7 +6249,7 @@
           <w:szCs w:val="28"/>
           <w:lang w:val="en-US"/>
         </w:rPr>
-        <w:instrText>sale</w:instrText>
+        <w:instrText>doc</w:instrText>
       </w:r>
       <w:r>
         <w:rPr>
@@ -6489,81 +6266,24 @@
           <w:szCs w:val="28"/>
           <w:lang w:val="en-US"/>
         </w:rPr>
-        <w:instrText>number</w:instrText>
-      </w:r>
-      <w:r>
-        <w:rPr>
+        <w:instrText>sale</w:instrText>
+      </w:r>
+      <w:r>
+        <w:rPr>
+          <w:noProof/>
           <w:sz w:val="28"/>
           <w:szCs w:val="28"/>
         </w:rPr>
-        <w:instrText xml:space="preserve"> </w:instrText>
-      </w:r>
-      <w:r>
-        <w:rPr>
-          <w:sz w:val="28"/>
-          <w:szCs w:val="28"/>
-        </w:rPr>
-        <w:fldChar w:fldCharType="separate"/>
+        <w:instrText>_</w:instrText>
       </w:r>
       <w:r>
         <w:rPr>
           <w:noProof/>
-          <w:sz w:val="28"/>
-          <w:szCs w:val="28"/>
-        </w:rPr>
-        <w:t>«</w:t>
-      </w:r>
-      <w:r>
-        <w:rPr>
-          <w:noProof/>
-          <w:sz w:val="28"/>
-          <w:szCs w:val="28"/>
-        </w:rPr>
-        <w:t>doc_sale_number</w:t>
-      </w:r>
-      <w:r>
-        <w:rPr>
-          <w:noProof/>
-          <w:sz w:val="28"/>
-          <w:szCs w:val="28"/>
-        </w:rPr>
-        <w:t>»</w:t>
-      </w:r>
-      <w:r>
-        <w:rPr>
-          <w:sz w:val="28"/>
-          <w:szCs w:val="28"/>
-        </w:rPr>
-        <w:fldChar w:fldCharType="end"/>
-      </w:r>
-      <w:r>
-        <w:rPr>
-          <w:sz w:val="28"/>
-          <w:szCs w:val="28"/>
-        </w:rPr>
-        <w:t xml:space="preserve"> </w:t>
-      </w:r>
-      <w:r>
-        <w:rPr>
-          <w:sz w:val="28"/>
-          <w:szCs w:val="28"/>
-        </w:rPr>
-        <w:t>в</w:t>
-      </w:r>
-      <w:r>
-        <w:rPr>
-          <w:sz w:val="28"/>
-          <w:szCs w:val="28"/>
-        </w:rPr>
-        <w:t>ід</w:t>
-      </w:r>
-      <w:r>
-        <w:rPr>
           <w:sz w:val="28"/>
           <w:szCs w:val="28"/>
           <w:lang w:val="en-US"/>
         </w:rPr>
-        <w:t xml:space="preserve"> </w:t>
+        <w:instrText>date</w:instrText>
       </w:r>
       <w:r>
         <w:rPr>
@@ -6571,7 +6291,7 @@
           <w:sz w:val="28"/>
           <w:szCs w:val="28"/>
         </w:rPr>
-        <w:fldChar w:fldCharType="begin"/>
+        <w:instrText xml:space="preserve"> </w:instrText>
       </w:r>
       <w:r>
         <w:rPr>
@@ -6579,124 +6299,73 @@
           <w:sz w:val="28"/>
           <w:szCs w:val="28"/>
         </w:rPr>
-        <w:instrText xml:space="preserve"> MERGEFIELD  </w:instrText>
+        <w:instrText xml:space="preserve">\* Lower  \* MERGEFORMAT </w:instrText>
+      </w:r>
+      <w:r>
+        <w:rPr>
+          <w:spacing w:val="1"/>
+          <w:sz w:val="28"/>
+          <w:szCs w:val="28"/>
+        </w:rPr>
+        <w:fldChar w:fldCharType="separate"/>
       </w:r>
       <w:r>
         <w:rPr>
           <w:noProof/>
+          <w:spacing w:val="1"/>
+          <w:sz w:val="28"/>
+          <w:szCs w:val="28"/>
+        </w:rPr>
+        <w:t>«</w:t>
+      </w:r>
+      <w:r>
+        <w:rPr>
+          <w:noProof/>
+          <w:spacing w:val="1"/>
+          <w:sz w:val="28"/>
+          <w:szCs w:val="28"/>
+        </w:rPr>
+        <w:t>doc_sale_date</w:t>
+      </w:r>
+      <w:r>
+        <w:rPr>
+          <w:noProof/>
+          <w:spacing w:val="1"/>
+          <w:sz w:val="28"/>
+          <w:szCs w:val="28"/>
+        </w:rPr>
+        <w:t>»</w:t>
+      </w:r>
+      <w:r>
+        <w:rPr>
+          <w:spacing w:val="1"/>
+          <w:sz w:val="28"/>
+          <w:szCs w:val="28"/>
+        </w:rPr>
+        <w:fldChar w:fldCharType="end"/>
+      </w:r>
+      <w:r>
+        <w:rPr>
+          <w:spacing w:val="-2"/>
+          <w:sz w:val="28"/>
+          <w:szCs w:val="28"/>
+        </w:rPr>
+        <w:t xml:space="preserve"> </w:t>
+      </w:r>
+      <w:r>
+        <w:rPr>
+          <w:sz w:val="28"/>
+          <w:szCs w:val="28"/>
+        </w:rPr>
+        <w:t>р.</w:t>
+      </w:r>
+      <w:r>
+        <w:rPr>
           <w:sz w:val="28"/>
           <w:szCs w:val="28"/>
           <w:lang w:val="en-US"/>
         </w:rPr>
-        <w:instrText>doc</w:instrText>
-      </w:r>
-      <w:r>
-        <w:rPr>
-          <w:noProof/>
-          <w:sz w:val="28"/>
-          <w:szCs w:val="28"/>
-        </w:rPr>
-        <w:instrText>_</w:instrText>
-      </w:r>
-      <w:r>
-        <w:rPr>
-          <w:noProof/>
-          <w:sz w:val="28"/>
-          <w:szCs w:val="28"/>
-          <w:lang w:val="en-US"/>
-        </w:rPr>
-        <w:instrText>sale</w:instrText>
-      </w:r>
-      <w:r>
-        <w:rPr>
-          <w:noProof/>
-          <w:sz w:val="28"/>
-          <w:szCs w:val="28"/>
-        </w:rPr>
-        <w:instrText>_</w:instrText>
-      </w:r>
-      <w:r>
-        <w:rPr>
-          <w:noProof/>
-          <w:sz w:val="28"/>
-          <w:szCs w:val="28"/>
-          <w:lang w:val="en-US"/>
-        </w:rPr>
-        <w:instrText>date</w:instrText>
-      </w:r>
-      <w:r>
-        <w:rPr>
-          <w:spacing w:val="1"/>
-          <w:sz w:val="28"/>
-          <w:szCs w:val="28"/>
-        </w:rPr>
-        <w:instrText xml:space="preserve"> </w:instrText>
-      </w:r>
-      <w:r>
-        <w:rPr>
-          <w:spacing w:val="1"/>
-          <w:sz w:val="28"/>
-          <w:szCs w:val="28"/>
-        </w:rPr>
-        <w:instrText xml:space="preserve">\* Lower  \* MERGEFORMAT </w:instrText>
-      </w:r>
-      <w:r>
-        <w:rPr>
-          <w:spacing w:val="1"/>
-          <w:sz w:val="28"/>
-          <w:szCs w:val="28"/>
-        </w:rPr>
-        <w:fldChar w:fldCharType="separate"/>
-      </w:r>
-      <w:r>
-        <w:rPr>
-          <w:noProof/>
-          <w:spacing w:val="1"/>
-          <w:sz w:val="28"/>
-          <w:szCs w:val="28"/>
-        </w:rPr>
-        <w:t>«</w:t>
-      </w:r>
-      <w:r>
-        <w:rPr>
-          <w:noProof/>
-          <w:spacing w:val="1"/>
-          <w:sz w:val="28"/>
-          <w:szCs w:val="28"/>
-        </w:rPr>
-        <w:t>doc_sale_date</w:t>
-      </w:r>
-      <w:r>
-        <w:rPr>
-          <w:noProof/>
-          <w:spacing w:val="1"/>
-          <w:sz w:val="28"/>
-          <w:szCs w:val="28"/>
-        </w:rPr>
-        <w:t>»</w:t>
-      </w:r>
-      <w:r>
-        <w:rPr>
-          <w:spacing w:val="1"/>
-          <w:sz w:val="28"/>
-          <w:szCs w:val="28"/>
-        </w:rPr>
-        <w:fldChar w:fldCharType="end"/>
-      </w:r>
-      <w:r>
-        <w:rPr>
-          <w:spacing w:val="-2"/>
-          <w:sz w:val="28"/>
-          <w:szCs w:val="28"/>
-        </w:rPr>
-        <w:t xml:space="preserve"> </w:t>
-      </w:r>
-      <w:r>
-        <w:rPr>
-          <w:sz w:val="28"/>
-          <w:szCs w:val="28"/>
-        </w:rPr>
-        <w:t>р.</w:t>
+        <w:t xml:space="preserve"> </w:t>
       </w:r>
     </w:p>
     <w:p>
@@ -6719,70 +6388,25 @@
         <w:rPr>
           <w:sz w:val="28"/>
           <w:szCs w:val="28"/>
-        </w:rPr>
-        <w:t xml:space="preserve">Товаро транспортна </w:t>
-      </w:r>
-      <w:r>
-        <w:rPr>
-          <w:sz w:val="28"/>
-          <w:szCs w:val="28"/>
-        </w:rPr>
-        <w:t xml:space="preserve">накладна № </w:t>
-      </w:r>
-      <w:r>
-        <w:rPr>
-          <w:sz w:val="28"/>
-          <w:szCs w:val="28"/>
-        </w:rPr>
-        <w:t xml:space="preserve"> </w:t>
-      </w:r>
-      <w:r>
-        <w:rPr>
-          <w:sz w:val="28"/>
-          <w:szCs w:val="28"/>
+          <w:lang w:val="en-US"/>
         </w:rPr>
         <w:fldChar w:fldCharType="begin"/>
       </w:r>
       <w:r>
         <w:rPr>
-          <w:sz w:val="28"/>
-          <w:szCs w:val="28"/>
-        </w:rPr>
-        <w:instrText xml:space="preserve"> MERGEFIELD  </w:instrText>
-      </w:r>
-      <w:r>
-        <w:rPr>
-          <w:noProof/>
           <w:sz w:val="28"/>
           <w:szCs w:val="28"/>
           <w:lang w:val="en-US"/>
         </w:rPr>
-        <w:instrText>doc</w:instrText>
-      </w:r>
-      <w:r>
-        <w:rPr>
-          <w:noProof/>
-          <w:sz w:val="28"/>
-          <w:szCs w:val="28"/>
-        </w:rPr>
-        <w:instrText>_</w:instrText>
-      </w:r>
-      <w:r>
-        <w:rPr>
-          <w:noProof/>
+        <w:instrText xml:space="preserve"> MERGEFIELD  docTTN \* Lower  \* MERGEFORMAT </w:instrText>
+      </w:r>
+      <w:r>
+        <w:rPr>
           <w:sz w:val="28"/>
           <w:szCs w:val="28"/>
           <w:lang w:val="en-US"/>
         </w:rPr>
-        <w:instrText>sale</w:instrText>
-      </w:r>
-      <w:r>
-        <w:rPr>
-          <w:noProof/>
-          <w:sz w:val="28"/>
-          <w:szCs w:val="28"/>
-        </w:rPr>
-        <w:instrText>_</w:instrText>
+        <w:fldChar w:fldCharType="separate"/>
       </w:r>
       <w:r>
         <w:rPr>
@@ -6791,89 +6415,7 @@
           <w:szCs w:val="28"/>
           <w:lang w:val="en-US"/>
         </w:rPr>
-        <w:instrText>number</w:instrText>
-      </w:r>
-      <w:r>
-        <w:rPr>
-          <w:sz w:val="28"/>
-          <w:szCs w:val="28"/>
-        </w:rPr>
-        <w:instrText xml:space="preserve"> </w:instrText>
-      </w:r>
-      <w:r>
-        <w:rPr>
-          <w:sz w:val="28"/>
-          <w:szCs w:val="28"/>
-        </w:rPr>
-        <w:instrText xml:space="preserve">\* Lower  \* MERGEFORMAT </w:instrText>
-      </w:r>
-      <w:r>
-        <w:rPr>
-          <w:sz w:val="28"/>
-          <w:szCs w:val="28"/>
-        </w:rPr>
-        <w:fldChar w:fldCharType="separate"/>
-      </w:r>
-      <w:r>
-        <w:rPr>
-          <w:noProof/>
-          <w:sz w:val="28"/>
-          <w:szCs w:val="28"/>
-        </w:rPr>
-        <w:t>«</w:t>
-      </w:r>
-      <w:r>
-        <w:rPr>
-          <w:noProof/>
-          <w:sz w:val="28"/>
-          <w:szCs w:val="28"/>
-        </w:rPr>
-        <w:t>doc_sale_number</w:t>
-      </w:r>
-      <w:r>
-        <w:rPr>
-          <w:noProof/>
-          <w:sz w:val="28"/>
-          <w:szCs w:val="28"/>
-        </w:rPr>
-        <w:t>»</w:t>
-      </w:r>
-      <w:r>
-        <w:rPr>
-          <w:sz w:val="28"/>
-          <w:szCs w:val="28"/>
-        </w:rPr>
-        <w:fldChar w:fldCharType="end"/>
-      </w:r>
-      <w:r>
-        <w:rPr>
-          <w:sz w:val="28"/>
-          <w:szCs w:val="28"/>
-        </w:rPr>
-        <w:t xml:space="preserve"> </w:t>
-      </w:r>
-      <w:r>
-        <w:rPr>
-          <w:sz w:val="28"/>
-          <w:szCs w:val="28"/>
-        </w:rPr>
-        <w:t xml:space="preserve">від </w:t>
-      </w:r>
-      <w:r>
-        <w:rPr>
-          <w:spacing w:val="1"/>
-          <w:sz w:val="28"/>
-          <w:szCs w:val="28"/>
-        </w:rPr>
-        <w:fldChar w:fldCharType="begin"/>
-      </w:r>
-      <w:r>
-        <w:rPr>
-          <w:spacing w:val="1"/>
-          <w:sz w:val="28"/>
-          <w:szCs w:val="28"/>
-        </w:rPr>
-        <w:instrText xml:space="preserve"> MERGEFIELD  </w:instrText>
+        <w:t>«doc</w:t>
       </w:r>
       <w:r>
         <w:rPr>
@@ -6882,15 +6424,7 @@
           <w:szCs w:val="28"/>
           <w:lang w:val="en-US"/>
         </w:rPr>
-        <w:instrText>doc</w:instrText>
-      </w:r>
-      <w:r>
-        <w:rPr>
-          <w:noProof/>
-          <w:sz w:val="28"/>
-          <w:szCs w:val="28"/>
-        </w:rPr>
-        <w:instrText>_</w:instrText>
+        <w:t>_</w:t>
       </w:r>
       <w:r>
         <w:rPr>
@@ -6899,97 +6433,15 @@
           <w:szCs w:val="28"/>
           <w:lang w:val="en-US"/>
         </w:rPr>
-        <w:instrText>sale</w:instrText>
-      </w:r>
-      <w:r>
-        <w:rPr>
-          <w:noProof/>
-          <w:sz w:val="28"/>
-          <w:szCs w:val="28"/>
-        </w:rPr>
-        <w:instrText>_</w:instrText>
-      </w:r>
-      <w:r>
-        <w:rPr>
-          <w:noProof/>
+        <w:t>ttn»</w:t>
+      </w:r>
+      <w:r>
+        <w:rPr>
           <w:sz w:val="28"/>
           <w:szCs w:val="28"/>
           <w:lang w:val="en-US"/>
         </w:rPr>
-        <w:instrText>date</w:instrText>
-      </w:r>
-      <w:r>
-        <w:rPr>
-          <w:spacing w:val="1"/>
-          <w:sz w:val="28"/>
-          <w:szCs w:val="28"/>
-        </w:rPr>
-        <w:instrText xml:space="preserve"> </w:instrText>
-      </w:r>
-      <w:r>
-        <w:rPr>
-          <w:spacing w:val="1"/>
-          <w:sz w:val="28"/>
-          <w:szCs w:val="28"/>
-        </w:rPr>
-        <w:instrText xml:space="preserve">\* Lower  \* MERGEFORMAT </w:instrText>
-      </w:r>
-      <w:r>
-        <w:rPr>
-          <w:spacing w:val="1"/>
-          <w:sz w:val="28"/>
-          <w:szCs w:val="28"/>
-        </w:rPr>
-        <w:fldChar w:fldCharType="separate"/>
-      </w:r>
-      <w:r>
-        <w:rPr>
-          <w:noProof/>
-          <w:spacing w:val="1"/>
-          <w:sz w:val="28"/>
-          <w:szCs w:val="28"/>
-        </w:rPr>
-        <w:t>«</w:t>
-      </w:r>
-      <w:r>
-        <w:rPr>
-          <w:noProof/>
-          <w:spacing w:val="1"/>
-          <w:sz w:val="28"/>
-          <w:szCs w:val="28"/>
-        </w:rPr>
-        <w:t>doc_sale_date</w:t>
-      </w:r>
-      <w:r>
-        <w:rPr>
-          <w:noProof/>
-          <w:spacing w:val="1"/>
-          <w:sz w:val="28"/>
-          <w:szCs w:val="28"/>
-        </w:rPr>
-        <w:t>»</w:t>
-      </w:r>
-      <w:r>
-        <w:rPr>
-          <w:spacing w:val="1"/>
-          <w:sz w:val="28"/>
-          <w:szCs w:val="28"/>
-        </w:rPr>
         <w:fldChar w:fldCharType="end"/>
-      </w:r>
-      <w:r>
-        <w:rPr>
-          <w:sz w:val="28"/>
-          <w:szCs w:val="28"/>
-        </w:rPr>
-        <w:t xml:space="preserve"> </w:t>
-      </w:r>
-      <w:r>
-        <w:rPr>
-          <w:sz w:val="28"/>
-          <w:szCs w:val="28"/>
-        </w:rPr>
-        <w:t>р.</w:t>
       </w:r>
     </w:p>
     <w:p>

</xml_diff>

<commit_message>
create documents word and pdf. changed algorithm
</commit_message>
<xml_diff>
--- a/Maket.docx
+++ b/Maket.docx
@@ -4578,190 +4578,193 @@
       <w:r>
         <w:t xml:space="preserve"> </w:t>
       </w:r>
-      <w:r>
-        <w:fldChar w:fldCharType="begin"/>
-      </w:r>
-      <w:r>
-        <w:instrText xml:space="preserve"> MERGEFIELD  doc_sale_numbers \* Lower  \* MERGEFORMAT </w:instrText>
-      </w:r>
-      <w:r>
-        <w:fldChar w:fldCharType="separate"/>
-      </w:r>
-      <w:r>
-        <w:rPr>
-          <w:noProof/>
-        </w:rPr>
-        <w:t>«doc_sale_numbers»</w:t>
-      </w:r>
-      <w:r>
-        <w:rPr>
-          <w:noProof/>
-        </w:rPr>
-        <w:fldChar w:fldCharType="end"/>
-      </w:r>
-      <w:r>
-        <w:t xml:space="preserve"> </w:t>
-      </w:r>
-      <w:r>
-        <w:t>від</w:t>
-      </w:r>
-      <w:r>
-        <w:rPr>
-          <w:spacing w:val="1"/>
-        </w:rPr>
-        <w:t xml:space="preserve"> </w:t>
-      </w:r>
-      <w:r>
-        <w:rPr>
-          <w:spacing w:val="1"/>
-        </w:rPr>
-        <w:fldChar w:fldCharType="begin"/>
-      </w:r>
-      <w:r>
-        <w:rPr>
-          <w:spacing w:val="1"/>
-        </w:rPr>
-        <w:instrText xml:space="preserve"> MERGEFIELD  </w:instrText>
-      </w:r>
-      <w:r>
-        <w:rPr>
-          <w:noProof/>
-          <w:lang w:val="en-US"/>
-        </w:rPr>
-        <w:instrText>doc</w:instrText>
-      </w:r>
-      <w:r>
-        <w:rPr>
-          <w:noProof/>
-        </w:rPr>
-        <w:instrText>_</w:instrText>
-      </w:r>
-      <w:r>
-        <w:rPr>
-          <w:noProof/>
-          <w:lang w:val="en-US"/>
-        </w:rPr>
-        <w:instrText>sale</w:instrText>
-      </w:r>
-      <w:r>
-        <w:rPr>
-          <w:noProof/>
-        </w:rPr>
-        <w:instrText>_</w:instrText>
-      </w:r>
-      <w:r>
-        <w:rPr>
-          <w:noProof/>
-          <w:lang w:val="en-US"/>
-        </w:rPr>
-        <w:instrText>date</w:instrText>
-      </w:r>
-      <w:r>
-        <w:rPr>
-          <w:spacing w:val="1"/>
-        </w:rPr>
-        <w:instrText xml:space="preserve"> </w:instrText>
-      </w:r>
-      <w:r>
-        <w:rPr>
-          <w:spacing w:val="1"/>
-        </w:rPr>
-        <w:instrText xml:space="preserve">\* Lower  \* MERGEFORMAT </w:instrText>
-      </w:r>
-      <w:r>
-        <w:rPr>
-          <w:spacing w:val="1"/>
-        </w:rPr>
-        <w:fldChar w:fldCharType="separate"/>
-      </w:r>
-      <w:r>
-        <w:rPr>
-          <w:noProof/>
-          <w:spacing w:val="1"/>
-        </w:rPr>
-        <w:t>«</w:t>
-      </w:r>
-      <w:r>
-        <w:rPr>
-          <w:noProof/>
-          <w:spacing w:val="1"/>
-        </w:rPr>
-        <w:t>doc_sale_date</w:t>
-      </w:r>
-      <w:r>
-        <w:rPr>
-          <w:noProof/>
-          <w:spacing w:val="1"/>
-        </w:rPr>
-        <w:t>»</w:t>
-      </w:r>
-      <w:r>
-        <w:rPr>
-          <w:spacing w:val="1"/>
-        </w:rPr>
-        <w:fldChar w:fldCharType="end"/>
-      </w:r>
-      <w:r>
-        <w:rPr>
-          <w:spacing w:val="1"/>
-        </w:rPr>
-        <w:t xml:space="preserve"> </w:t>
-      </w:r>
-      <w:r>
-        <w:t>р</w:t>
-      </w:r>
-      <w:r>
-        <w:rPr>
-          <w:spacing w:val="1"/>
-        </w:rPr>
-        <w:t xml:space="preserve"> </w:t>
-      </w:r>
-      <w:r>
-        <w:t>на</w:t>
-      </w:r>
-      <w:r>
-        <w:rPr>
-          <w:spacing w:val="1"/>
-        </w:rPr>
-        <w:t xml:space="preserve"> </w:t>
-      </w:r>
-      <w:r>
-        <w:t>загальну</w:t>
-      </w:r>
-      <w:r>
-        <w:rPr>
-          <w:spacing w:val="1"/>
-        </w:rPr>
-        <w:t xml:space="preserve"> </w:t>
-      </w:r>
-      <w:r>
-        <w:t>суму</w:t>
-      </w:r>
-      <w:r>
-        <w:t xml:space="preserve"> </w:t>
-      </w:r>
-      <w:r>
-        <w:t>-</w:t>
-      </w:r>
-      <w:r>
-        <w:t xml:space="preserve"> </w:t>
-      </w:r>
-      <w:fldSimple w:instr=" MERGEFIELD  total_sale \* Lower  \* MERGEFORMAT ">
+      <w:fldSimple w:instr=" MERGEFIELD  doc_sale_numbers \* Lower  \* MERGEFORMAT ">
         <w:r>
           <w:rPr>
             <w:noProof/>
           </w:rPr>
-          <w:t>«total_sale»</w:t>
+          <w:t>«doc_sale_numbers»</w:t>
         </w:r>
       </w:fldSimple>
       <w:r>
         <w:t xml:space="preserve"> </w:t>
       </w:r>
       <w:r>
+        <w:t>від</w:t>
+      </w:r>
+      <w:r>
+        <w:rPr>
+          <w:spacing w:val="1"/>
+        </w:rPr>
+        <w:t xml:space="preserve"> </w:t>
+      </w:r>
+      <w:r>
+        <w:rPr>
+          <w:spacing w:val="1"/>
+        </w:rPr>
+        <w:fldChar w:fldCharType="begin"/>
+      </w:r>
+      <w:r>
+        <w:rPr>
+          <w:spacing w:val="1"/>
+        </w:rPr>
+        <w:instrText xml:space="preserve"> MERGEFIELD  </w:instrText>
+      </w:r>
+      <w:r>
+        <w:rPr>
+          <w:noProof/>
+          <w:lang w:val="en-US"/>
+        </w:rPr>
+        <w:instrText>doc</w:instrText>
+      </w:r>
+      <w:r>
+        <w:rPr>
+          <w:noProof/>
+        </w:rPr>
+        <w:instrText>_</w:instrText>
+      </w:r>
+      <w:r>
+        <w:rPr>
+          <w:noProof/>
+          <w:lang w:val="en-US"/>
+        </w:rPr>
+        <w:instrText>sale</w:instrText>
+      </w:r>
+      <w:r>
+        <w:rPr>
+          <w:noProof/>
+        </w:rPr>
+        <w:instrText>_</w:instrText>
+      </w:r>
+      <w:r>
+        <w:rPr>
+          <w:noProof/>
+          <w:lang w:val="en-US"/>
+        </w:rPr>
+        <w:instrText>date</w:instrText>
+      </w:r>
+      <w:r>
+        <w:rPr>
+          <w:spacing w:val="1"/>
+        </w:rPr>
+        <w:instrText xml:space="preserve"> </w:instrText>
+      </w:r>
+      <w:r>
+        <w:rPr>
+          <w:spacing w:val="1"/>
+        </w:rPr>
+        <w:instrText xml:space="preserve">\* Lower  \* MERGEFORMAT </w:instrText>
+      </w:r>
+      <w:r>
+        <w:rPr>
+          <w:spacing w:val="1"/>
+        </w:rPr>
+        <w:fldChar w:fldCharType="separate"/>
+      </w:r>
+      <w:r>
+        <w:rPr>
+          <w:noProof/>
+          <w:spacing w:val="1"/>
+        </w:rPr>
+        <w:t>«</w:t>
+      </w:r>
+      <w:r>
+        <w:rPr>
+          <w:noProof/>
+          <w:spacing w:val="1"/>
+        </w:rPr>
+        <w:t>doc_sale_date</w:t>
+      </w:r>
+      <w:r>
+        <w:rPr>
+          <w:noProof/>
+          <w:spacing w:val="1"/>
+        </w:rPr>
+        <w:t>»</w:t>
+      </w:r>
+      <w:r>
+        <w:rPr>
+          <w:spacing w:val="1"/>
+        </w:rPr>
+        <w:fldChar w:fldCharType="end"/>
+      </w:r>
+      <w:r>
+        <w:rPr>
+          <w:spacing w:val="1"/>
+        </w:rPr>
+        <w:t xml:space="preserve"> </w:t>
+      </w:r>
+      <w:r>
+        <w:t>р</w:t>
+      </w:r>
+      <w:r>
+        <w:rPr>
+          <w:spacing w:val="1"/>
+        </w:rPr>
+        <w:t xml:space="preserve"> </w:t>
+      </w:r>
+      <w:r>
+        <w:t>на</w:t>
+      </w:r>
+      <w:r>
+        <w:rPr>
+          <w:spacing w:val="1"/>
+        </w:rPr>
+        <w:t xml:space="preserve"> </w:t>
+      </w:r>
+      <w:r>
+        <w:t>загальну</w:t>
+      </w:r>
+      <w:r>
+        <w:rPr>
+          <w:spacing w:val="1"/>
+        </w:rPr>
+        <w:t xml:space="preserve"> </w:t>
+      </w:r>
+      <w:r>
+        <w:t>суму</w:t>
+      </w:r>
+      <w:r>
+        <w:t xml:space="preserve"> </w:t>
+      </w:r>
+      <w:r>
+        <w:t>-</w:t>
+      </w:r>
+      <w:r>
+        <w:t xml:space="preserve"> </w:t>
+      </w:r>
+      <w:r>
+        <w:fldChar w:fldCharType="begin"/>
+      </w:r>
+      <w:r>
+        <w:instrText xml:space="preserve"> MERGEFIELD  total_sale \* Lower  \* MERGEFORMAT </w:instrText>
+      </w:r>
+      <w:r>
+        <w:fldChar w:fldCharType="separate"/>
+      </w:r>
+      <w:r>
+        <w:rPr>
+          <w:noProof/>
+        </w:rPr>
+        <w:t>«total_sale»</w:t>
+      </w:r>
+      <w:r>
+        <w:rPr>
+          <w:noProof/>
+        </w:rPr>
+        <w:fldChar w:fldCharType="end"/>
+      </w:r>
+      <w:r>
+        <w:t xml:space="preserve"> </w:t>
+      </w:r>
+      <w:r>
         <w:t xml:space="preserve">грн </w:t>
       </w:r>
       <w:r>
-        <w:t xml:space="preserve">у </w:t>
+        <w:t>в</w:t>
+      </w:r>
+      <w:r>
+        <w:t xml:space="preserve"> </w:t>
       </w:r>
       <w:r>
         <w:t>т</w:t>
@@ -5707,7 +5710,7 @@
       </w:r>
       <w:r>
         <w:rPr>
-          <w:spacing w:val="-67"/>
+          <w:spacing w:val="71"/>
         </w:rPr>
         <w:t xml:space="preserve"> </w:t>
       </w:r>

</xml_diff>

<commit_message>
added tk filedialog (start.py) in main: changed record_number
</commit_message>
<xml_diff>
--- a/Maket.docx
+++ b/Maket.docx
@@ -4578,182 +4578,182 @@
       <w:r>
         <w:t xml:space="preserve"> </w:t>
       </w:r>
-      <w:fldSimple w:instr=" MERGEFIELD  doc_sale_numbers \* Lower  \* MERGEFORMAT ">
+      <w:r>
+        <w:fldChar w:fldCharType="begin"/>
+      </w:r>
+      <w:r>
+        <w:instrText xml:space="preserve"> MERGEFIELD  doc_sale_numbers \* Lower  \* MERGEFORMAT </w:instrText>
+      </w:r>
+      <w:r>
+        <w:fldChar w:fldCharType="separate"/>
+      </w:r>
+      <w:r>
+        <w:rPr>
+          <w:noProof/>
+        </w:rPr>
+        <w:t>«doc_sale_numbers»</w:t>
+      </w:r>
+      <w:r>
+        <w:rPr>
+          <w:noProof/>
+        </w:rPr>
+        <w:fldChar w:fldCharType="end"/>
+      </w:r>
+      <w:r>
+        <w:t xml:space="preserve"> </w:t>
+      </w:r>
+      <w:r>
+        <w:t>від</w:t>
+      </w:r>
+      <w:r>
+        <w:rPr>
+          <w:spacing w:val="1"/>
+        </w:rPr>
+        <w:t xml:space="preserve"> </w:t>
+      </w:r>
+      <w:r>
+        <w:rPr>
+          <w:spacing w:val="1"/>
+        </w:rPr>
+        <w:fldChar w:fldCharType="begin"/>
+      </w:r>
+      <w:r>
+        <w:rPr>
+          <w:spacing w:val="1"/>
+        </w:rPr>
+        <w:instrText xml:space="preserve"> MERGEFIELD  </w:instrText>
+      </w:r>
+      <w:r>
+        <w:rPr>
+          <w:noProof/>
+          <w:lang w:val="en-US"/>
+        </w:rPr>
+        <w:instrText>doc</w:instrText>
+      </w:r>
+      <w:r>
+        <w:rPr>
+          <w:noProof/>
+        </w:rPr>
+        <w:instrText>_</w:instrText>
+      </w:r>
+      <w:r>
+        <w:rPr>
+          <w:noProof/>
+          <w:lang w:val="en-US"/>
+        </w:rPr>
+        <w:instrText>sale</w:instrText>
+      </w:r>
+      <w:r>
+        <w:rPr>
+          <w:noProof/>
+        </w:rPr>
+        <w:instrText>_</w:instrText>
+      </w:r>
+      <w:r>
+        <w:rPr>
+          <w:noProof/>
+          <w:lang w:val="en-US"/>
+        </w:rPr>
+        <w:instrText>date</w:instrText>
+      </w:r>
+      <w:r>
+        <w:rPr>
+          <w:spacing w:val="1"/>
+        </w:rPr>
+        <w:instrText xml:space="preserve"> </w:instrText>
+      </w:r>
+      <w:r>
+        <w:rPr>
+          <w:spacing w:val="1"/>
+        </w:rPr>
+        <w:instrText xml:space="preserve">\* Lower  \* MERGEFORMAT </w:instrText>
+      </w:r>
+      <w:r>
+        <w:rPr>
+          <w:spacing w:val="1"/>
+        </w:rPr>
+        <w:fldChar w:fldCharType="separate"/>
+      </w:r>
+      <w:r>
+        <w:rPr>
+          <w:noProof/>
+          <w:spacing w:val="1"/>
+        </w:rPr>
+        <w:t>«</w:t>
+      </w:r>
+      <w:r>
+        <w:rPr>
+          <w:noProof/>
+          <w:spacing w:val="1"/>
+        </w:rPr>
+        <w:t>doc_sale_date</w:t>
+      </w:r>
+      <w:r>
+        <w:rPr>
+          <w:noProof/>
+          <w:spacing w:val="1"/>
+        </w:rPr>
+        <w:t>»</w:t>
+      </w:r>
+      <w:r>
+        <w:rPr>
+          <w:spacing w:val="1"/>
+        </w:rPr>
+        <w:fldChar w:fldCharType="end"/>
+      </w:r>
+      <w:r>
+        <w:rPr>
+          <w:spacing w:val="1"/>
+        </w:rPr>
+        <w:t xml:space="preserve"> </w:t>
+      </w:r>
+      <w:r>
+        <w:t>р</w:t>
+      </w:r>
+      <w:r>
+        <w:rPr>
+          <w:spacing w:val="1"/>
+        </w:rPr>
+        <w:t xml:space="preserve"> </w:t>
+      </w:r>
+      <w:r>
+        <w:t>на</w:t>
+      </w:r>
+      <w:r>
+        <w:rPr>
+          <w:spacing w:val="1"/>
+        </w:rPr>
+        <w:t xml:space="preserve"> </w:t>
+      </w:r>
+      <w:r>
+        <w:t>загальну</w:t>
+      </w:r>
+      <w:r>
+        <w:rPr>
+          <w:spacing w:val="1"/>
+        </w:rPr>
+        <w:t xml:space="preserve"> </w:t>
+      </w:r>
+      <w:r>
+        <w:t>суму</w:t>
+      </w:r>
+      <w:r>
+        <w:t xml:space="preserve"> </w:t>
+      </w:r>
+      <w:r>
+        <w:t>-</w:t>
+      </w:r>
+      <w:r>
+        <w:t xml:space="preserve"> </w:t>
+      </w:r>
+      <w:fldSimple w:instr=" MERGEFIELD  total_sale \* Lower  \* MERGEFORMAT ">
         <w:r>
           <w:rPr>
             <w:noProof/>
           </w:rPr>
-          <w:t>«doc_sale_numbers»</w:t>
+          <w:t>«total_sale»</w:t>
         </w:r>
       </w:fldSimple>
-      <w:r>
-        <w:t xml:space="preserve"> </w:t>
-      </w:r>
-      <w:r>
-        <w:t>від</w:t>
-      </w:r>
-      <w:r>
-        <w:rPr>
-          <w:spacing w:val="1"/>
-        </w:rPr>
-        <w:t xml:space="preserve"> </w:t>
-      </w:r>
-      <w:r>
-        <w:rPr>
-          <w:spacing w:val="1"/>
-        </w:rPr>
-        <w:fldChar w:fldCharType="begin"/>
-      </w:r>
-      <w:r>
-        <w:rPr>
-          <w:spacing w:val="1"/>
-        </w:rPr>
-        <w:instrText xml:space="preserve"> MERGEFIELD  </w:instrText>
-      </w:r>
-      <w:r>
-        <w:rPr>
-          <w:noProof/>
-          <w:lang w:val="en-US"/>
-        </w:rPr>
-        <w:instrText>doc</w:instrText>
-      </w:r>
-      <w:r>
-        <w:rPr>
-          <w:noProof/>
-        </w:rPr>
-        <w:instrText>_</w:instrText>
-      </w:r>
-      <w:r>
-        <w:rPr>
-          <w:noProof/>
-          <w:lang w:val="en-US"/>
-        </w:rPr>
-        <w:instrText>sale</w:instrText>
-      </w:r>
-      <w:r>
-        <w:rPr>
-          <w:noProof/>
-        </w:rPr>
-        <w:instrText>_</w:instrText>
-      </w:r>
-      <w:r>
-        <w:rPr>
-          <w:noProof/>
-          <w:lang w:val="en-US"/>
-        </w:rPr>
-        <w:instrText>date</w:instrText>
-      </w:r>
-      <w:r>
-        <w:rPr>
-          <w:spacing w:val="1"/>
-        </w:rPr>
-        <w:instrText xml:space="preserve"> </w:instrText>
-      </w:r>
-      <w:r>
-        <w:rPr>
-          <w:spacing w:val="1"/>
-        </w:rPr>
-        <w:instrText xml:space="preserve">\* Lower  \* MERGEFORMAT </w:instrText>
-      </w:r>
-      <w:r>
-        <w:rPr>
-          <w:spacing w:val="1"/>
-        </w:rPr>
-        <w:fldChar w:fldCharType="separate"/>
-      </w:r>
-      <w:r>
-        <w:rPr>
-          <w:noProof/>
-          <w:spacing w:val="1"/>
-        </w:rPr>
-        <w:t>«</w:t>
-      </w:r>
-      <w:r>
-        <w:rPr>
-          <w:noProof/>
-          <w:spacing w:val="1"/>
-        </w:rPr>
-        <w:t>doc_sale_date</w:t>
-      </w:r>
-      <w:r>
-        <w:rPr>
-          <w:noProof/>
-          <w:spacing w:val="1"/>
-        </w:rPr>
-        <w:t>»</w:t>
-      </w:r>
-      <w:r>
-        <w:rPr>
-          <w:spacing w:val="1"/>
-        </w:rPr>
-        <w:fldChar w:fldCharType="end"/>
-      </w:r>
-      <w:r>
-        <w:rPr>
-          <w:spacing w:val="1"/>
-        </w:rPr>
-        <w:t xml:space="preserve"> </w:t>
-      </w:r>
-      <w:r>
-        <w:t>р</w:t>
-      </w:r>
-      <w:r>
-        <w:rPr>
-          <w:spacing w:val="1"/>
-        </w:rPr>
-        <w:t xml:space="preserve"> </w:t>
-      </w:r>
-      <w:r>
-        <w:t>на</w:t>
-      </w:r>
-      <w:r>
-        <w:rPr>
-          <w:spacing w:val="1"/>
-        </w:rPr>
-        <w:t xml:space="preserve"> </w:t>
-      </w:r>
-      <w:r>
-        <w:t>загальну</w:t>
-      </w:r>
-      <w:r>
-        <w:rPr>
-          <w:spacing w:val="1"/>
-        </w:rPr>
-        <w:t xml:space="preserve"> </w:t>
-      </w:r>
-      <w:r>
-        <w:t>суму</w:t>
-      </w:r>
-      <w:r>
-        <w:t xml:space="preserve"> </w:t>
-      </w:r>
-      <w:r>
-        <w:t>-</w:t>
-      </w:r>
-      <w:r>
-        <w:t xml:space="preserve"> </w:t>
-      </w:r>
-      <w:r>
-        <w:fldChar w:fldCharType="begin"/>
-      </w:r>
-      <w:r>
-        <w:instrText xml:space="preserve"> MERGEFIELD  total_sale \* Lower  \* MERGEFORMAT </w:instrText>
-      </w:r>
-      <w:r>
-        <w:fldChar w:fldCharType="separate"/>
-      </w:r>
-      <w:r>
-        <w:rPr>
-          <w:noProof/>
-        </w:rPr>
-        <w:t>«total_sale»</w:t>
-      </w:r>
-      <w:r>
-        <w:rPr>
-          <w:noProof/>
-        </w:rPr>
-        <w:fldChar w:fldCharType="end"/>
-      </w:r>
       <w:r>
         <w:t xml:space="preserve"> </w:t>
       </w:r>
@@ -5329,7 +5329,7 @@
       </w:tr>
       <w:tr>
         <w:trPr>
-          <w:trHeight w:val="481"/>
+          <w:trHeight w:val="217"/>
         </w:trPr>
         <w:tc>
           <w:tcPr>
@@ -5341,43 +5341,43 @@
               <w:ind w:left="0"/>
               <w:jc w:val="center"/>
               <w:rPr>
-                <w:sz w:val="24"/>
-                <w:szCs w:val="24"/>
+                <w:sz w:val="18"/>
+                <w:szCs w:val="18"/>
               </w:rPr>
             </w:pPr>
             <w:r>
               <w:rPr>
-                <w:sz w:val="24"/>
-                <w:szCs w:val="24"/>
+                <w:sz w:val="18"/>
+                <w:szCs w:val="18"/>
               </w:rPr>
               <w:fldChar w:fldCharType="begin"/>
             </w:r>
             <w:r>
               <w:rPr>
-                <w:sz w:val="24"/>
-                <w:szCs w:val="24"/>
+                <w:sz w:val="18"/>
+                <w:szCs w:val="18"/>
               </w:rPr>
               <w:instrText xml:space="preserve"> MERGEFIELD  doctax_date \* Lower  \* MERGEFORMAT </w:instrText>
             </w:r>
             <w:r>
               <w:rPr>
-                <w:sz w:val="24"/>
-                <w:szCs w:val="24"/>
+                <w:sz w:val="18"/>
+                <w:szCs w:val="18"/>
               </w:rPr>
               <w:fldChar w:fldCharType="separate"/>
             </w:r>
             <w:r>
               <w:rPr>
                 <w:noProof/>
-                <w:sz w:val="24"/>
-                <w:szCs w:val="24"/>
+                <w:sz w:val="18"/>
+                <w:szCs w:val="18"/>
               </w:rPr>
               <w:t>«doctax_date»</w:t>
             </w:r>
             <w:r>
               <w:rPr>
-                <w:sz w:val="24"/>
-                <w:szCs w:val="24"/>
+                <w:sz w:val="18"/>
+                <w:szCs w:val="18"/>
               </w:rPr>
               <w:fldChar w:fldCharType="end"/>
             </w:r>
@@ -5393,43 +5393,43 @@
               <w:ind w:left="0"/>
               <w:jc w:val="center"/>
               <w:rPr>
-                <w:sz w:val="24"/>
-                <w:szCs w:val="24"/>
+                <w:sz w:val="18"/>
+                <w:szCs w:val="18"/>
               </w:rPr>
             </w:pPr>
             <w:r>
               <w:rPr>
-                <w:sz w:val="24"/>
-                <w:szCs w:val="24"/>
+                <w:sz w:val="18"/>
+                <w:szCs w:val="18"/>
               </w:rPr>
               <w:fldChar w:fldCharType="begin"/>
             </w:r>
             <w:r>
               <w:rPr>
-                <w:sz w:val="24"/>
-                <w:szCs w:val="24"/>
+                <w:sz w:val="18"/>
+                <w:szCs w:val="18"/>
               </w:rPr>
               <w:instrText xml:space="preserve"> MERGEFIELD  doctax_number \* Lower  \* MERGEFORMAT </w:instrText>
             </w:r>
             <w:r>
               <w:rPr>
-                <w:sz w:val="24"/>
-                <w:szCs w:val="24"/>
+                <w:sz w:val="18"/>
+                <w:szCs w:val="18"/>
               </w:rPr>
               <w:fldChar w:fldCharType="separate"/>
             </w:r>
             <w:r>
               <w:rPr>
                 <w:noProof/>
-                <w:sz w:val="24"/>
-                <w:szCs w:val="24"/>
+                <w:sz w:val="18"/>
+                <w:szCs w:val="18"/>
               </w:rPr>
               <w:t>«doctax_number»</w:t>
             </w:r>
             <w:r>
               <w:rPr>
-                <w:sz w:val="24"/>
-                <w:szCs w:val="24"/>
+                <w:sz w:val="18"/>
+                <w:szCs w:val="18"/>
               </w:rPr>
               <w:fldChar w:fldCharType="end"/>
             </w:r>
@@ -5445,31 +5445,31 @@
               <w:ind w:left="0"/>
               <w:jc w:val="center"/>
               <w:rPr>
-                <w:sz w:val="24"/>
-                <w:szCs w:val="24"/>
+                <w:sz w:val="18"/>
+                <w:szCs w:val="18"/>
                 <w:lang w:val="ru-RU"/>
               </w:rPr>
             </w:pPr>
             <w:r>
               <w:rPr>
-                <w:sz w:val="24"/>
-                <w:szCs w:val="24"/>
+                <w:sz w:val="18"/>
+                <w:szCs w:val="18"/>
                 <w:lang w:val="ru-RU"/>
               </w:rPr>
               <w:fldChar w:fldCharType="begin"/>
             </w:r>
             <w:r>
               <w:rPr>
-                <w:sz w:val="24"/>
-                <w:szCs w:val="24"/>
+                <w:sz w:val="18"/>
+                <w:szCs w:val="18"/>
                 <w:lang w:val="ru-RU"/>
               </w:rPr>
               <w:instrText xml:space="preserve"> MERGEFIELD  doctax_amount  \* MERGEFORMAT </w:instrText>
             </w:r>
             <w:r>
               <w:rPr>
-                <w:sz w:val="24"/>
-                <w:szCs w:val="24"/>
+                <w:sz w:val="18"/>
+                <w:szCs w:val="18"/>
                 <w:lang w:val="ru-RU"/>
               </w:rPr>
               <w:fldChar w:fldCharType="separate"/>
@@ -5477,16 +5477,16 @@
             <w:r>
               <w:rPr>
                 <w:noProof/>
-                <w:sz w:val="24"/>
-                <w:szCs w:val="24"/>
+                <w:sz w:val="18"/>
+                <w:szCs w:val="18"/>
                 <w:lang w:val="ru-RU"/>
               </w:rPr>
               <w:t>«doctax_amount»</w:t>
             </w:r>
             <w:r>
               <w:rPr>
-                <w:sz w:val="24"/>
-                <w:szCs w:val="24"/>
+                <w:sz w:val="18"/>
+                <w:szCs w:val="18"/>
                 <w:lang w:val="ru-RU"/>
               </w:rPr>
               <w:fldChar w:fldCharType="end"/>
@@ -5502,31 +5502,31 @@
               <w:pStyle w:val="TableParagraph"/>
               <w:jc w:val="center"/>
               <w:rPr>
-                <w:sz w:val="24"/>
-                <w:szCs w:val="24"/>
+                <w:sz w:val="18"/>
+                <w:szCs w:val="18"/>
                 <w:lang w:val="en-US"/>
               </w:rPr>
             </w:pPr>
             <w:r>
               <w:rPr>
-                <w:sz w:val="24"/>
-                <w:szCs w:val="24"/>
+                <w:sz w:val="18"/>
+                <w:szCs w:val="18"/>
                 <w:lang w:val="en-US"/>
               </w:rPr>
               <w:fldChar w:fldCharType="begin"/>
             </w:r>
             <w:r>
               <w:rPr>
-                <w:sz w:val="24"/>
-                <w:szCs w:val="24"/>
+                <w:sz w:val="18"/>
+                <w:szCs w:val="18"/>
                 <w:lang w:val="en-US"/>
               </w:rPr>
               <w:instrText xml:space="preserve"> MERGEFIELD  doctax_sumtax \* Lower  \* MERGEFORMAT </w:instrText>
             </w:r>
             <w:r>
               <w:rPr>
-                <w:sz w:val="24"/>
-                <w:szCs w:val="24"/>
+                <w:sz w:val="18"/>
+                <w:szCs w:val="18"/>
                 <w:lang w:val="en-US"/>
               </w:rPr>
               <w:fldChar w:fldCharType="separate"/>
@@ -5534,16 +5534,16 @@
             <w:r>
               <w:rPr>
                 <w:noProof/>
-                <w:sz w:val="24"/>
-                <w:szCs w:val="24"/>
+                <w:sz w:val="18"/>
+                <w:szCs w:val="18"/>
                 <w:lang w:val="en-US"/>
               </w:rPr>
               <w:t>«doctax_sumtax»</w:t>
             </w:r>
             <w:r>
               <w:rPr>
-                <w:sz w:val="24"/>
-                <w:szCs w:val="24"/>
+                <w:sz w:val="18"/>
+                <w:szCs w:val="18"/>
                 <w:lang w:val="en-US"/>
               </w:rPr>
               <w:fldChar w:fldCharType="end"/>
@@ -5560,23 +5560,23 @@
               <w:ind w:left="132"/>
               <w:jc w:val="center"/>
               <w:rPr>
-                <w:sz w:val="24"/>
-                <w:szCs w:val="24"/>
+                <w:sz w:val="18"/>
+                <w:szCs w:val="18"/>
                 <w:lang w:val="ru-RU"/>
               </w:rPr>
             </w:pPr>
             <w:r>
               <w:rPr>
-                <w:sz w:val="24"/>
-                <w:szCs w:val="24"/>
+                <w:sz w:val="18"/>
+                <w:szCs w:val="18"/>
                 <w:lang w:val="ru-RU"/>
               </w:rPr>
               <w:fldChar w:fldCharType="begin"/>
             </w:r>
             <w:r>
               <w:rPr>
-                <w:sz w:val="24"/>
-                <w:szCs w:val="24"/>
+                <w:sz w:val="18"/>
+                <w:szCs w:val="18"/>
                 <w:lang w:val="ru-RU"/>
               </w:rPr>
               <w:instrText xml:space="preserve"> MERGEFIELD  </w:instrText>
@@ -5584,32 +5584,32 @@
             <w:r>
               <w:rPr>
                 <w:noProof/>
-                <w:sz w:val="24"/>
-                <w:szCs w:val="24"/>
+                <w:sz w:val="18"/>
+                <w:szCs w:val="18"/>
                 <w:lang w:val="ru-RU"/>
               </w:rPr>
               <w:instrText>reg_number</w:instrText>
             </w:r>
             <w:r>
               <w:rPr>
-                <w:sz w:val="24"/>
-                <w:szCs w:val="24"/>
+                <w:sz w:val="18"/>
+                <w:szCs w:val="18"/>
                 <w:lang w:val="ru-RU"/>
               </w:rPr>
               <w:instrText xml:space="preserve"> </w:instrText>
             </w:r>
             <w:r>
               <w:rPr>
-                <w:sz w:val="24"/>
-                <w:szCs w:val="24"/>
+                <w:sz w:val="18"/>
+                <w:szCs w:val="18"/>
                 <w:lang w:val="ru-RU"/>
               </w:rPr>
               <w:instrText xml:space="preserve">\* Lower  \* MERGEFORMAT </w:instrText>
             </w:r>
             <w:r>
               <w:rPr>
-                <w:sz w:val="24"/>
-                <w:szCs w:val="24"/>
+                <w:sz w:val="18"/>
+                <w:szCs w:val="18"/>
                 <w:lang w:val="ru-RU"/>
               </w:rPr>
               <w:fldChar w:fldCharType="separate"/>
@@ -5617,8 +5617,8 @@
             <w:r>
               <w:rPr>
                 <w:noProof/>
-                <w:sz w:val="24"/>
-                <w:szCs w:val="24"/>
+                <w:sz w:val="18"/>
+                <w:szCs w:val="18"/>
                 <w:lang w:val="ru-RU"/>
               </w:rPr>
               <w:t>«</w:t>
@@ -5626,8 +5626,8 @@
             <w:r>
               <w:rPr>
                 <w:noProof/>
-                <w:sz w:val="24"/>
-                <w:szCs w:val="24"/>
+                <w:sz w:val="18"/>
+                <w:szCs w:val="18"/>
                 <w:lang w:val="ru-RU"/>
               </w:rPr>
               <w:t>reg_number</w:t>
@@ -5635,16 +5635,16 @@
             <w:r>
               <w:rPr>
                 <w:noProof/>
-                <w:sz w:val="24"/>
-                <w:szCs w:val="24"/>
+                <w:sz w:val="18"/>
+                <w:szCs w:val="18"/>
                 <w:lang w:val="ru-RU"/>
               </w:rPr>
               <w:t>»</w:t>
             </w:r>
             <w:r>
               <w:rPr>
-                <w:sz w:val="24"/>
-                <w:szCs w:val="24"/>
+                <w:sz w:val="18"/>
+                <w:szCs w:val="18"/>
                 <w:lang w:val="ru-RU"/>
               </w:rPr>
               <w:fldChar w:fldCharType="end"/>
@@ -5724,79 +5724,79 @@
         <w:t xml:space="preserve"> </w:t>
       </w:r>
       <w:r>
+        <w:t>операцій</w:t>
+      </w:r>
+      <w:r>
+        <w:rPr>
+          <w:spacing w:val="1"/>
+        </w:rPr>
+        <w:t xml:space="preserve"> </w:t>
+      </w:r>
+      <w:r>
+        <w:t>додаються</w:t>
+      </w:r>
+      <w:r>
+        <w:rPr>
+          <w:spacing w:val="1"/>
+        </w:rPr>
+        <w:t xml:space="preserve"> </w:t>
+      </w:r>
+      <w:r>
+        <w:t>в</w:t>
+      </w:r>
+      <w:r>
+        <w:rPr>
+          <w:spacing w:val="1"/>
+        </w:rPr>
+        <w:t xml:space="preserve"> </w:t>
+      </w:r>
+      <w:r>
+        <w:t>сканованому</w:t>
+      </w:r>
+      <w:r>
+        <w:rPr>
+          <w:spacing w:val="1"/>
+        </w:rPr>
+        <w:t xml:space="preserve"> </w:t>
+      </w:r>
+      <w:r>
+        <w:t>вигляді.</w:t>
+      </w:r>
+      <w:r>
+        <w:rPr>
+          <w:spacing w:val="1"/>
+        </w:rPr>
+        <w:t xml:space="preserve"> </w:t>
+      </w:r>
+      <w:r>
+        <w:t>Просимо</w:t>
+      </w:r>
+      <w:r>
+        <w:rPr>
+          <w:spacing w:val="-67"/>
+        </w:rPr>
+        <w:t xml:space="preserve"> </w:t>
+      </w:r>
+      <w:r>
+        <w:t>взяти до</w:t>
+      </w:r>
+      <w:r>
+        <w:rPr>
+          <w:spacing w:val="1"/>
+        </w:rPr>
+        <w:t xml:space="preserve"> </w:t>
+      </w:r>
+      <w:r>
+        <w:t>уваги всі надані</w:t>
+      </w:r>
+      <w:r>
+        <w:rPr>
+          <w:spacing w:val="-3"/>
+        </w:rPr>
+        <w:t xml:space="preserve"> </w:t>
+      </w:r>
+      <w:r>
         <w:lastRenderedPageBreak/>
-        <w:t>операцій</w:t>
-      </w:r>
-      <w:r>
-        <w:rPr>
-          <w:spacing w:val="1"/>
-        </w:rPr>
-        <w:t xml:space="preserve"> </w:t>
-      </w:r>
-      <w:r>
-        <w:t>додаються</w:t>
-      </w:r>
-      <w:r>
-        <w:rPr>
-          <w:spacing w:val="1"/>
-        </w:rPr>
-        <w:t xml:space="preserve"> </w:t>
-      </w:r>
-      <w:r>
-        <w:t>в</w:t>
-      </w:r>
-      <w:r>
-        <w:rPr>
-          <w:spacing w:val="1"/>
-        </w:rPr>
-        <w:t xml:space="preserve"> </w:t>
-      </w:r>
-      <w:r>
-        <w:t>сканованому</w:t>
-      </w:r>
-      <w:r>
-        <w:rPr>
-          <w:spacing w:val="1"/>
-        </w:rPr>
-        <w:t xml:space="preserve"> </w:t>
-      </w:r>
-      <w:r>
-        <w:t>вигляді.</w:t>
-      </w:r>
-      <w:r>
-        <w:rPr>
-          <w:spacing w:val="1"/>
-        </w:rPr>
-        <w:t xml:space="preserve"> </w:t>
-      </w:r>
-      <w:r>
-        <w:t>Просимо</w:t>
-      </w:r>
-      <w:r>
-        <w:rPr>
-          <w:spacing w:val="-67"/>
-        </w:rPr>
-        <w:t xml:space="preserve"> </w:t>
-      </w:r>
-      <w:r>
-        <w:t>взяти до</w:t>
-      </w:r>
-      <w:r>
-        <w:rPr>
-          <w:spacing w:val="1"/>
-        </w:rPr>
-        <w:t xml:space="preserve"> </w:t>
-      </w:r>
-      <w:r>
-        <w:t>уваги всі надані</w:t>
-      </w:r>
-      <w:r>
-        <w:rPr>
-          <w:spacing w:val="-3"/>
-        </w:rPr>
-        <w:t xml:space="preserve"> </w:t>
-      </w:r>
-      <w:r>
         <w:t>документи.</w:t>
       </w:r>
     </w:p>

</xml_diff>

<commit_message>
fix bugs - return emptry dataframe
</commit_message>
<xml_diff>
--- a/Maket.docx
+++ b/Maket.docx
@@ -4578,182 +4578,182 @@
       <w:r>
         <w:t xml:space="preserve"> </w:t>
       </w:r>
-      <w:r>
-        <w:fldChar w:fldCharType="begin"/>
-      </w:r>
-      <w:r>
-        <w:instrText xml:space="preserve"> MERGEFIELD  doc_sale_numbers \* Lower  \* MERGEFORMAT </w:instrText>
-      </w:r>
-      <w:r>
-        <w:fldChar w:fldCharType="separate"/>
-      </w:r>
-      <w:r>
-        <w:rPr>
-          <w:noProof/>
-        </w:rPr>
-        <w:t>«doc_sale_numbers»</w:t>
-      </w:r>
-      <w:r>
-        <w:rPr>
-          <w:noProof/>
-        </w:rPr>
-        <w:fldChar w:fldCharType="end"/>
-      </w:r>
-      <w:r>
-        <w:t xml:space="preserve"> </w:t>
-      </w:r>
-      <w:r>
-        <w:t>від</w:t>
-      </w:r>
-      <w:r>
-        <w:rPr>
-          <w:spacing w:val="1"/>
-        </w:rPr>
-        <w:t xml:space="preserve"> </w:t>
-      </w:r>
-      <w:r>
-        <w:rPr>
-          <w:spacing w:val="1"/>
-        </w:rPr>
-        <w:fldChar w:fldCharType="begin"/>
-      </w:r>
-      <w:r>
-        <w:rPr>
-          <w:spacing w:val="1"/>
-        </w:rPr>
-        <w:instrText xml:space="preserve"> MERGEFIELD  </w:instrText>
-      </w:r>
-      <w:r>
-        <w:rPr>
-          <w:noProof/>
-          <w:lang w:val="en-US"/>
-        </w:rPr>
-        <w:instrText>doc</w:instrText>
-      </w:r>
-      <w:r>
-        <w:rPr>
-          <w:noProof/>
-        </w:rPr>
-        <w:instrText>_</w:instrText>
-      </w:r>
-      <w:r>
-        <w:rPr>
-          <w:noProof/>
-          <w:lang w:val="en-US"/>
-        </w:rPr>
-        <w:instrText>sale</w:instrText>
-      </w:r>
-      <w:r>
-        <w:rPr>
-          <w:noProof/>
-        </w:rPr>
-        <w:instrText>_</w:instrText>
-      </w:r>
-      <w:r>
-        <w:rPr>
-          <w:noProof/>
-          <w:lang w:val="en-US"/>
-        </w:rPr>
-        <w:instrText>date</w:instrText>
-      </w:r>
-      <w:r>
-        <w:rPr>
-          <w:spacing w:val="1"/>
-        </w:rPr>
-        <w:instrText xml:space="preserve"> </w:instrText>
-      </w:r>
-      <w:r>
-        <w:rPr>
-          <w:spacing w:val="1"/>
-        </w:rPr>
-        <w:instrText xml:space="preserve">\* Lower  \* MERGEFORMAT </w:instrText>
-      </w:r>
-      <w:r>
-        <w:rPr>
-          <w:spacing w:val="1"/>
-        </w:rPr>
-        <w:fldChar w:fldCharType="separate"/>
-      </w:r>
-      <w:r>
-        <w:rPr>
-          <w:noProof/>
-          <w:spacing w:val="1"/>
-        </w:rPr>
-        <w:t>«</w:t>
-      </w:r>
-      <w:r>
-        <w:rPr>
-          <w:noProof/>
-          <w:spacing w:val="1"/>
-        </w:rPr>
-        <w:t>doc_sale_date</w:t>
-      </w:r>
-      <w:r>
-        <w:rPr>
-          <w:noProof/>
-          <w:spacing w:val="1"/>
-        </w:rPr>
-        <w:t>»</w:t>
-      </w:r>
-      <w:r>
-        <w:rPr>
-          <w:spacing w:val="1"/>
-        </w:rPr>
-        <w:fldChar w:fldCharType="end"/>
-      </w:r>
-      <w:r>
-        <w:rPr>
-          <w:spacing w:val="1"/>
-        </w:rPr>
-        <w:t xml:space="preserve"> </w:t>
-      </w:r>
-      <w:r>
-        <w:t>р</w:t>
-      </w:r>
-      <w:r>
-        <w:rPr>
-          <w:spacing w:val="1"/>
-        </w:rPr>
-        <w:t xml:space="preserve"> </w:t>
-      </w:r>
-      <w:r>
-        <w:t>на</w:t>
-      </w:r>
-      <w:r>
-        <w:rPr>
-          <w:spacing w:val="1"/>
-        </w:rPr>
-        <w:t xml:space="preserve"> </w:t>
-      </w:r>
-      <w:r>
-        <w:t>загальну</w:t>
-      </w:r>
-      <w:r>
-        <w:rPr>
-          <w:spacing w:val="1"/>
-        </w:rPr>
-        <w:t xml:space="preserve"> </w:t>
-      </w:r>
-      <w:r>
-        <w:t>суму</w:t>
-      </w:r>
-      <w:r>
-        <w:t xml:space="preserve"> </w:t>
-      </w:r>
-      <w:r>
-        <w:t>-</w:t>
-      </w:r>
-      <w:r>
-        <w:t xml:space="preserve"> </w:t>
-      </w:r>
-      <w:fldSimple w:instr=" MERGEFIELD  total_sale \* Lower  \* MERGEFORMAT ">
+      <w:fldSimple w:instr=" MERGEFIELD  doc_sale_numbers \* Lower  \* MERGEFORMAT ">
         <w:r>
           <w:rPr>
             <w:noProof/>
           </w:rPr>
-          <w:t>«total_sale»</w:t>
+          <w:t>«doc_sale_numbers»</w:t>
         </w:r>
       </w:fldSimple>
+      <w:r>
+        <w:t xml:space="preserve"> </w:t>
+      </w:r>
+      <w:r>
+        <w:t>від</w:t>
+      </w:r>
+      <w:r>
+        <w:rPr>
+          <w:spacing w:val="1"/>
+        </w:rPr>
+        <w:t xml:space="preserve"> </w:t>
+      </w:r>
+      <w:r>
+        <w:rPr>
+          <w:spacing w:val="1"/>
+        </w:rPr>
+        <w:fldChar w:fldCharType="begin"/>
+      </w:r>
+      <w:r>
+        <w:rPr>
+          <w:spacing w:val="1"/>
+        </w:rPr>
+        <w:instrText xml:space="preserve"> MERGEFIELD  </w:instrText>
+      </w:r>
+      <w:r>
+        <w:rPr>
+          <w:noProof/>
+          <w:lang w:val="en-US"/>
+        </w:rPr>
+        <w:instrText>doc</w:instrText>
+      </w:r>
+      <w:r>
+        <w:rPr>
+          <w:noProof/>
+        </w:rPr>
+        <w:instrText>_</w:instrText>
+      </w:r>
+      <w:r>
+        <w:rPr>
+          <w:noProof/>
+          <w:lang w:val="en-US"/>
+        </w:rPr>
+        <w:instrText>sale</w:instrText>
+      </w:r>
+      <w:r>
+        <w:rPr>
+          <w:noProof/>
+        </w:rPr>
+        <w:instrText>_</w:instrText>
+      </w:r>
+      <w:r>
+        <w:rPr>
+          <w:noProof/>
+          <w:lang w:val="en-US"/>
+        </w:rPr>
+        <w:instrText>date</w:instrText>
+      </w:r>
+      <w:r>
+        <w:rPr>
+          <w:spacing w:val="1"/>
+        </w:rPr>
+        <w:instrText xml:space="preserve"> </w:instrText>
+      </w:r>
+      <w:r>
+        <w:rPr>
+          <w:spacing w:val="1"/>
+        </w:rPr>
+        <w:instrText xml:space="preserve">\* Lower  \* MERGEFORMAT </w:instrText>
+      </w:r>
+      <w:r>
+        <w:rPr>
+          <w:spacing w:val="1"/>
+        </w:rPr>
+        <w:fldChar w:fldCharType="separate"/>
+      </w:r>
+      <w:r>
+        <w:rPr>
+          <w:noProof/>
+          <w:spacing w:val="1"/>
+        </w:rPr>
+        <w:t>«</w:t>
+      </w:r>
+      <w:r>
+        <w:rPr>
+          <w:noProof/>
+          <w:spacing w:val="1"/>
+        </w:rPr>
+        <w:t>doc_sale_date</w:t>
+      </w:r>
+      <w:r>
+        <w:rPr>
+          <w:noProof/>
+          <w:spacing w:val="1"/>
+        </w:rPr>
+        <w:t>»</w:t>
+      </w:r>
+      <w:r>
+        <w:rPr>
+          <w:spacing w:val="1"/>
+        </w:rPr>
+        <w:fldChar w:fldCharType="end"/>
+      </w:r>
+      <w:r>
+        <w:rPr>
+          <w:spacing w:val="1"/>
+        </w:rPr>
+        <w:t xml:space="preserve"> </w:t>
+      </w:r>
+      <w:r>
+        <w:t>р</w:t>
+      </w:r>
+      <w:r>
+        <w:rPr>
+          <w:spacing w:val="1"/>
+        </w:rPr>
+        <w:t xml:space="preserve"> </w:t>
+      </w:r>
+      <w:r>
+        <w:t>на</w:t>
+      </w:r>
+      <w:r>
+        <w:rPr>
+          <w:spacing w:val="1"/>
+        </w:rPr>
+        <w:t xml:space="preserve"> </w:t>
+      </w:r>
+      <w:r>
+        <w:t>загальну</w:t>
+      </w:r>
+      <w:r>
+        <w:rPr>
+          <w:spacing w:val="1"/>
+        </w:rPr>
+        <w:t xml:space="preserve"> </w:t>
+      </w:r>
+      <w:r>
+        <w:t>суму</w:t>
+      </w:r>
+      <w:r>
+        <w:t xml:space="preserve"> </w:t>
+      </w:r>
+      <w:r>
+        <w:t>-</w:t>
+      </w:r>
+      <w:r>
+        <w:t xml:space="preserve"> </w:t>
+      </w:r>
+      <w:r>
+        <w:fldChar w:fldCharType="begin"/>
+      </w:r>
+      <w:r>
+        <w:instrText xml:space="preserve"> MERGEFIELD  total_sale \* Lower  \* MERGEFORMAT </w:instrText>
+      </w:r>
+      <w:r>
+        <w:fldChar w:fldCharType="separate"/>
+      </w:r>
+      <w:r>
+        <w:rPr>
+          <w:noProof/>
+        </w:rPr>
+        <w:t>«total_sale»</w:t>
+      </w:r>
+      <w:r>
+        <w:rPr>
+          <w:noProof/>
+        </w:rPr>
+        <w:fldChar w:fldCharType="end"/>
+      </w:r>
       <w:r>
         <w:t xml:space="preserve"> </w:t>
       </w:r>
@@ -6449,448 +6449,120 @@
     </w:p>
     <w:p>
       <w:pPr>
-        <w:pStyle w:val="ListParagraph"/>
-        <w:numPr>
-          <w:ilvl w:val="0"/>
-          <w:numId w:val="3"/>
-        </w:numPr>
-        <w:tabs>
-          <w:tab w:val="left" w:pos="850"/>
-        </w:tabs>
-        <w:ind w:hanging="349"/>
-        <w:rPr>
-          <w:sz w:val="28"/>
-        </w:rPr>
-      </w:pPr>
-      <w:r>
-        <w:rPr>
-          <w:sz w:val="28"/>
-        </w:rPr>
-        <w:t>Банківська</w:t>
-      </w:r>
-      <w:r>
-        <w:rPr>
-          <w:spacing w:val="-4"/>
-          <w:sz w:val="28"/>
-        </w:rPr>
-        <w:t xml:space="preserve"> </w:t>
-      </w:r>
-      <w:r>
-        <w:rPr>
-          <w:sz w:val="28"/>
-        </w:rPr>
-        <w:t>виписка</w:t>
-      </w:r>
-      <w:r>
-        <w:rPr>
-          <w:spacing w:val="-6"/>
-          <w:sz w:val="28"/>
-        </w:rPr>
-        <w:t xml:space="preserve"> </w:t>
-      </w:r>
-      <w:r>
-        <w:rPr>
-          <w:sz w:val="28"/>
-        </w:rPr>
-        <w:t>від</w:t>
-      </w:r>
-      <w:r>
-        <w:rPr>
-          <w:spacing w:val="-5"/>
-          <w:sz w:val="28"/>
-        </w:rPr>
-        <w:t xml:space="preserve"> </w:t>
-      </w:r>
-      <w:r>
-        <w:rPr>
-          <w:spacing w:val="-5"/>
-          <w:sz w:val="28"/>
+        <w:pStyle w:val="BodyText"/>
+        <w:ind w:right="971"/>
+        <w:jc w:val="both"/>
+      </w:pPr>
+      <w:r>
+        <w:rPr>
           <w:lang w:val="en-US"/>
         </w:rPr>
-        <w:t>17.01.2023</w:t>
-      </w:r>
-      <w:r>
-        <w:rPr>
-          <w:sz w:val="28"/>
-        </w:rPr>
-        <w:t>р.</w:t>
-      </w:r>
-    </w:p>
-    <w:p>
-      <w:pPr>
-        <w:pStyle w:val="ListParagraph"/>
-        <w:numPr>
-          <w:ilvl w:val="0"/>
-          <w:numId w:val="3"/>
-        </w:numPr>
-        <w:tabs>
-          <w:tab w:val="left" w:pos="850"/>
-        </w:tabs>
-        <w:ind w:hanging="349"/>
-        <w:rPr>
-          <w:sz w:val="28"/>
-        </w:rPr>
-      </w:pPr>
-      <w:r>
-        <w:rPr>
-          <w:sz w:val="28"/>
-        </w:rPr>
-        <w:t>Банківська</w:t>
-      </w:r>
-      <w:r>
-        <w:rPr>
-          <w:spacing w:val="-4"/>
-          <w:sz w:val="28"/>
-        </w:rPr>
-        <w:t xml:space="preserve"> </w:t>
-      </w:r>
-      <w:r>
-        <w:rPr>
-          <w:sz w:val="28"/>
-        </w:rPr>
-        <w:t>виписка</w:t>
-      </w:r>
-      <w:r>
-        <w:rPr>
-          <w:spacing w:val="-6"/>
-          <w:sz w:val="28"/>
-        </w:rPr>
-        <w:t xml:space="preserve"> </w:t>
-      </w:r>
-      <w:r>
-        <w:rPr>
-          <w:sz w:val="28"/>
-        </w:rPr>
-        <w:t>від</w:t>
-      </w:r>
-      <w:r>
-        <w:rPr>
-          <w:spacing w:val="-6"/>
-          <w:sz w:val="28"/>
-        </w:rPr>
-        <w:t xml:space="preserve"> </w:t>
-      </w:r>
-      <w:r>
-        <w:rPr>
-          <w:sz w:val="28"/>
+        <w:t xml:space="preserve">4. </w:t>
+      </w:r>
+      <w:r>
+        <w:t>Банківська виписка від 23.01.2023 р.</w:t>
+      </w:r>
+    </w:p>
+    <w:p>
+      <w:pPr>
+        <w:pStyle w:val="BodyText"/>
+        <w:ind w:right="971"/>
+        <w:jc w:val="both"/>
+      </w:pPr>
+      <w:r>
+        <w:rPr>
           <w:lang w:val="en-US"/>
         </w:rPr>
-        <w:t>09.02.2023</w:t>
-      </w:r>
-      <w:r>
-        <w:rPr>
-          <w:sz w:val="28"/>
-        </w:rPr>
-        <w:t>р.</w:t>
-      </w:r>
-    </w:p>
-    <w:p>
-      <w:pPr>
-        <w:pStyle w:val="ListParagraph"/>
-        <w:numPr>
-          <w:ilvl w:val="0"/>
-          <w:numId w:val="3"/>
-        </w:numPr>
-        <w:tabs>
-          <w:tab w:val="left" w:pos="850"/>
-        </w:tabs>
-        <w:spacing w:line="240" w:lineRule="auto"/>
-        <w:ind w:hanging="349"/>
-        <w:rPr>
-          <w:sz w:val="28"/>
-        </w:rPr>
-      </w:pPr>
-      <w:r>
-        <w:rPr>
-          <w:sz w:val="28"/>
-        </w:rPr>
-        <w:t>Банківська</w:t>
-      </w:r>
-      <w:r>
-        <w:rPr>
-          <w:spacing w:val="-4"/>
-          <w:sz w:val="28"/>
-        </w:rPr>
-        <w:t xml:space="preserve"> </w:t>
-      </w:r>
-      <w:r>
-        <w:rPr>
-          <w:sz w:val="28"/>
-        </w:rPr>
-        <w:t>виписка</w:t>
-      </w:r>
-      <w:r>
-        <w:rPr>
-          <w:spacing w:val="-5"/>
-          <w:sz w:val="28"/>
-        </w:rPr>
-        <w:t xml:space="preserve"> </w:t>
-      </w:r>
-      <w:r>
-        <w:rPr>
-          <w:sz w:val="28"/>
-        </w:rPr>
-        <w:t>від</w:t>
-      </w:r>
-      <w:r>
-        <w:rPr>
-          <w:spacing w:val="-6"/>
-          <w:sz w:val="28"/>
-        </w:rPr>
-        <w:t xml:space="preserve"> </w:t>
-      </w:r>
-      <w:r>
-        <w:rPr>
-          <w:sz w:val="28"/>
+        <w:t>5</w:t>
+      </w:r>
+      <w:r>
+        <w:rPr>
           <w:lang w:val="en-US"/>
         </w:rPr>
-        <w:t>14.03.2023</w:t>
-      </w:r>
-      <w:r>
-        <w:rPr>
-          <w:sz w:val="28"/>
-        </w:rPr>
-        <w:t>р.</w:t>
-      </w:r>
-    </w:p>
-    <w:p>
-      <w:pPr>
-        <w:pStyle w:val="ListParagraph"/>
-        <w:numPr>
-          <w:ilvl w:val="0"/>
-          <w:numId w:val="3"/>
-        </w:numPr>
-        <w:tabs>
-          <w:tab w:val="left" w:pos="850"/>
-        </w:tabs>
-        <w:spacing w:before="2"/>
-        <w:ind w:hanging="349"/>
-        <w:rPr>
-          <w:sz w:val="28"/>
-        </w:rPr>
-      </w:pPr>
-      <w:r>
-        <w:rPr>
-          <w:sz w:val="28"/>
-        </w:rPr>
-        <w:t>Банківська</w:t>
-      </w:r>
-      <w:r>
-        <w:rPr>
-          <w:spacing w:val="-4"/>
-          <w:sz w:val="28"/>
-        </w:rPr>
-        <w:t xml:space="preserve"> </w:t>
-      </w:r>
-      <w:r>
-        <w:rPr>
-          <w:sz w:val="28"/>
-        </w:rPr>
-        <w:t>виписка</w:t>
-      </w:r>
-      <w:r>
-        <w:rPr>
-          <w:spacing w:val="-7"/>
-          <w:sz w:val="28"/>
-        </w:rPr>
-        <w:t xml:space="preserve"> </w:t>
-      </w:r>
-      <w:r>
-        <w:rPr>
-          <w:sz w:val="28"/>
-        </w:rPr>
-        <w:t>від</w:t>
-      </w:r>
-      <w:r>
-        <w:rPr>
-          <w:spacing w:val="-6"/>
-          <w:sz w:val="28"/>
-        </w:rPr>
-        <w:t xml:space="preserve"> </w:t>
-      </w:r>
-      <w:r>
-        <w:rPr>
-          <w:spacing w:val="-6"/>
-          <w:sz w:val="28"/>
+        <w:t xml:space="preserve">. </w:t>
+      </w:r>
+      <w:r>
+        <w:t>Банківська виписка від 13.02.2023 р.</w:t>
+      </w:r>
+    </w:p>
+    <w:p>
+      <w:pPr>
+        <w:pStyle w:val="BodyText"/>
+        <w:ind w:right="971"/>
+        <w:jc w:val="both"/>
+      </w:pPr>
+      <w:r>
+        <w:rPr>
           <w:lang w:val="en-US"/>
         </w:rPr>
-        <w:t>19.04.2023</w:t>
-      </w:r>
-      <w:r>
-        <w:rPr>
-          <w:sz w:val="28"/>
-        </w:rPr>
-        <w:t>р.</w:t>
-      </w:r>
-    </w:p>
-    <w:p>
-      <w:pPr>
-        <w:pStyle w:val="ListParagraph"/>
-        <w:numPr>
-          <w:ilvl w:val="0"/>
-          <w:numId w:val="3"/>
-        </w:numPr>
-        <w:tabs>
-          <w:tab w:val="left" w:pos="850"/>
-        </w:tabs>
-        <w:ind w:hanging="349"/>
-        <w:rPr>
-          <w:sz w:val="28"/>
-        </w:rPr>
-      </w:pPr>
-      <w:r>
-        <w:rPr>
-          <w:sz w:val="28"/>
-        </w:rPr>
-        <w:t>Банківська</w:t>
-      </w:r>
-      <w:r>
-        <w:rPr>
-          <w:spacing w:val="-5"/>
-          <w:sz w:val="28"/>
-        </w:rPr>
-        <w:t xml:space="preserve"> </w:t>
-      </w:r>
-      <w:r>
-        <w:rPr>
-          <w:sz w:val="28"/>
-        </w:rPr>
-        <w:t>виписка</w:t>
-      </w:r>
-      <w:r>
-        <w:rPr>
-          <w:spacing w:val="-7"/>
-          <w:sz w:val="28"/>
-        </w:rPr>
-        <w:t xml:space="preserve"> </w:t>
-      </w:r>
-      <w:r>
-        <w:rPr>
-          <w:sz w:val="28"/>
-        </w:rPr>
-        <w:t>від</w:t>
-      </w:r>
-      <w:r>
-        <w:rPr>
-          <w:spacing w:val="-6"/>
-          <w:sz w:val="28"/>
-        </w:rPr>
-        <w:t xml:space="preserve"> </w:t>
-      </w:r>
-      <w:r>
-        <w:rPr>
-          <w:sz w:val="28"/>
+        <w:t xml:space="preserve">6. </w:t>
+      </w:r>
+      <w:r>
+        <w:t>Банківська виписка від 20.03.2023 р.</w:t>
+      </w:r>
+    </w:p>
+    <w:p>
+      <w:pPr>
+        <w:pStyle w:val="BodyText"/>
+        <w:ind w:right="971"/>
+        <w:jc w:val="both"/>
+      </w:pPr>
+      <w:r>
+        <w:rPr>
           <w:lang w:val="en-US"/>
         </w:rPr>
-        <w:t>16.06.2023</w:t>
-      </w:r>
-      <w:r>
-        <w:rPr>
-          <w:sz w:val="28"/>
-        </w:rPr>
-        <w:t>р.</w:t>
-      </w:r>
-    </w:p>
-    <w:p>
-      <w:pPr>
-        <w:pStyle w:val="ListParagraph"/>
-        <w:numPr>
-          <w:ilvl w:val="0"/>
-          <w:numId w:val="3"/>
-        </w:numPr>
-        <w:tabs>
-          <w:tab w:val="left" w:pos="850"/>
-        </w:tabs>
-        <w:spacing w:line="240" w:lineRule="auto"/>
-        <w:ind w:left="501" w:right="4471" w:firstLine="0"/>
-        <w:rPr>
-          <w:sz w:val="28"/>
-        </w:rPr>
-      </w:pPr>
-      <w:r>
-        <w:rPr>
-          <w:sz w:val="28"/>
-        </w:rPr>
-        <w:t>Б</w:t>
-      </w:r>
-      <w:r>
-        <w:rPr>
-          <w:sz w:val="28"/>
-        </w:rPr>
-        <w:t xml:space="preserve">анківська виписка від </w:t>
-      </w:r>
-      <w:r>
-        <w:rPr>
-          <w:sz w:val="28"/>
-          <w:lang w:val="ru-RU"/>
-        </w:rPr>
-        <w:t>14.07.2023</w:t>
-      </w:r>
-      <w:r>
-        <w:rPr>
-          <w:sz w:val="28"/>
-        </w:rPr>
-        <w:t>р.</w:t>
-      </w:r>
-      <w:r>
-        <w:rPr>
-          <w:spacing w:val="-67"/>
-          <w:sz w:val="28"/>
-        </w:rPr>
-        <w:t xml:space="preserve"> </w:t>
-      </w:r>
-      <w:r>
-        <w:rPr>
-          <w:sz w:val="28"/>
-        </w:rPr>
-        <w:t>10.Банківська</w:t>
-      </w:r>
-      <w:r>
-        <w:rPr>
-          <w:spacing w:val="-4"/>
-          <w:sz w:val="28"/>
-        </w:rPr>
-        <w:t xml:space="preserve"> </w:t>
-      </w:r>
-      <w:r>
-        <w:rPr>
-          <w:sz w:val="28"/>
-        </w:rPr>
-        <w:t>виписка</w:t>
-      </w:r>
-      <w:r>
-        <w:rPr>
-          <w:spacing w:val="-5"/>
-          <w:sz w:val="28"/>
-        </w:rPr>
-        <w:t xml:space="preserve"> </w:t>
-      </w:r>
-      <w:r>
-        <w:rPr>
-          <w:sz w:val="28"/>
-        </w:rPr>
-        <w:t>від</w:t>
-      </w:r>
-      <w:r>
-        <w:rPr>
-          <w:spacing w:val="-5"/>
-          <w:sz w:val="28"/>
-        </w:rPr>
-        <w:t xml:space="preserve"> </w:t>
-      </w:r>
-      <w:r>
-        <w:rPr>
-          <w:spacing w:val="-5"/>
-          <w:sz w:val="28"/>
-          <w:lang w:val="ru-RU"/>
-        </w:rPr>
-        <w:t>27.06.2023</w:t>
-      </w:r>
-      <w:r>
-        <w:rPr>
-          <w:sz w:val="28"/>
-        </w:rPr>
-        <w:t>р.</w:t>
+        <w:t xml:space="preserve">7. </w:t>
+      </w:r>
+      <w:r>
+        <w:t>Банківська виписка від 03.04.2023 р.</w:t>
+      </w:r>
+    </w:p>
+    <w:p>
+      <w:pPr>
+        <w:pStyle w:val="BodyText"/>
+        <w:ind w:right="971"/>
+        <w:jc w:val="both"/>
+      </w:pPr>
+      <w:r>
+        <w:rPr>
+          <w:lang w:val="en-US"/>
+        </w:rPr>
+        <w:t xml:space="preserve">8. </w:t>
+      </w:r>
+      <w:r>
+        <w:t>Банківська виписка від 03.05.2023 р.</w:t>
+      </w:r>
+    </w:p>
+    <w:p>
+      <w:pPr>
+        <w:pStyle w:val="BodyText"/>
+        <w:ind w:right="971"/>
+        <w:jc w:val="both"/>
+      </w:pPr>
+      <w:r>
+        <w:rPr>
+          <w:lang w:val="en-US"/>
+        </w:rPr>
+        <w:t xml:space="preserve">9. </w:t>
+      </w:r>
+      <w:r>
+        <w:t>Банківська виписка від 26.06.2023 р.</w:t>
+      </w:r>
+    </w:p>
+    <w:p>
+      <w:pPr>
+        <w:pStyle w:val="BodyText"/>
+        <w:ind w:right="971"/>
+        <w:jc w:val="both"/>
+      </w:pPr>
+      <w:r>
+        <w:rPr>
+          <w:lang w:val="en-US"/>
+        </w:rPr>
+        <w:t xml:space="preserve">10. </w:t>
+      </w:r>
+      <w:r>
+        <w:t>Банківська виписка від 24.07.2023 р.</w:t>
       </w:r>
     </w:p>
     <w:p>

</xml_diff>

<commit_message>
fixing bugs (empty value)
</commit_message>
<xml_diff>
--- a/Maket.docx
+++ b/Maket.docx
@@ -4537,6 +4537,12 @@
         <w:fldChar w:fldCharType="end"/>
       </w:r>
       <w:r>
+        <w:rPr>
+          <w:spacing w:val="1"/>
+        </w:rPr>
+        <w:t xml:space="preserve"> </w:t>
+      </w:r>
+      <w:r>
         <w:t xml:space="preserve">р. покупцем було </w:t>
       </w:r>
       <w:r>
@@ -4578,125 +4584,14 @@
       <w:r>
         <w:t xml:space="preserve"> </w:t>
       </w:r>
-      <w:fldSimple w:instr=" MERGEFIELD  doc_sale_numbers \* Lower  \* MERGEFORMAT ">
+      <w:fldSimple w:instr=" MERGEFIELD  doc_dale_header  \* MERGEFORMAT ">
         <w:r>
           <w:rPr>
             <w:noProof/>
           </w:rPr>
-          <w:t>«doc_sale_numbers»</w:t>
+          <w:t>«doc_dale_header»</w:t>
         </w:r>
       </w:fldSimple>
-      <w:r>
-        <w:t xml:space="preserve"> </w:t>
-      </w:r>
-      <w:r>
-        <w:t>від</w:t>
-      </w:r>
-      <w:r>
-        <w:rPr>
-          <w:spacing w:val="1"/>
-        </w:rPr>
-        <w:t xml:space="preserve"> </w:t>
-      </w:r>
-      <w:r>
-        <w:rPr>
-          <w:spacing w:val="1"/>
-        </w:rPr>
-        <w:fldChar w:fldCharType="begin"/>
-      </w:r>
-      <w:r>
-        <w:rPr>
-          <w:spacing w:val="1"/>
-        </w:rPr>
-        <w:instrText xml:space="preserve"> MERGEFIELD  </w:instrText>
-      </w:r>
-      <w:r>
-        <w:rPr>
-          <w:noProof/>
-          <w:lang w:val="en-US"/>
-        </w:rPr>
-        <w:instrText>doc</w:instrText>
-      </w:r>
-      <w:r>
-        <w:rPr>
-          <w:noProof/>
-        </w:rPr>
-        <w:instrText>_</w:instrText>
-      </w:r>
-      <w:r>
-        <w:rPr>
-          <w:noProof/>
-          <w:lang w:val="en-US"/>
-        </w:rPr>
-        <w:instrText>sale</w:instrText>
-      </w:r>
-      <w:r>
-        <w:rPr>
-          <w:noProof/>
-        </w:rPr>
-        <w:instrText>_</w:instrText>
-      </w:r>
-      <w:r>
-        <w:rPr>
-          <w:noProof/>
-          <w:lang w:val="en-US"/>
-        </w:rPr>
-        <w:instrText>date</w:instrText>
-      </w:r>
-      <w:r>
-        <w:rPr>
-          <w:spacing w:val="1"/>
-        </w:rPr>
-        <w:instrText xml:space="preserve"> </w:instrText>
-      </w:r>
-      <w:r>
-        <w:rPr>
-          <w:spacing w:val="1"/>
-        </w:rPr>
-        <w:instrText xml:space="preserve">\* Lower  \* MERGEFORMAT </w:instrText>
-      </w:r>
-      <w:r>
-        <w:rPr>
-          <w:spacing w:val="1"/>
-        </w:rPr>
-        <w:fldChar w:fldCharType="separate"/>
-      </w:r>
-      <w:r>
-        <w:rPr>
-          <w:noProof/>
-          <w:spacing w:val="1"/>
-        </w:rPr>
-        <w:t>«</w:t>
-      </w:r>
-      <w:r>
-        <w:rPr>
-          <w:noProof/>
-          <w:spacing w:val="1"/>
-        </w:rPr>
-        <w:t>doc_sale_date</w:t>
-      </w:r>
-      <w:r>
-        <w:rPr>
-          <w:noProof/>
-          <w:spacing w:val="1"/>
-        </w:rPr>
-        <w:t>»</w:t>
-      </w:r>
-      <w:r>
-        <w:rPr>
-          <w:spacing w:val="1"/>
-        </w:rPr>
-        <w:fldChar w:fldCharType="end"/>
-      </w:r>
-      <w:r>
-        <w:rPr>
-          <w:spacing w:val="1"/>
-        </w:rPr>
-        <w:t xml:space="preserve"> </w:t>
-      </w:r>
-      <w:r>
-        <w:t>р</w:t>
-      </w:r>
       <w:r>
         <w:rPr>
           <w:spacing w:val="1"/>
@@ -6460,7 +6355,16 @@
         <w:t xml:space="preserve">4. </w:t>
       </w:r>
       <w:r>
-        <w:t>Банківська виписка від 23.01.2023 р.</w:t>
+        <w:t xml:space="preserve">Банківська виписка від </w:t>
+      </w:r>
+      <w:r>
+        <w:rPr>
+          <w:lang w:val="en-US"/>
+        </w:rPr>
+        <w:t>16.01</w:t>
+      </w:r>
+      <w:r>
+        <w:t>.2023 р.</w:t>
       </w:r>
     </w:p>
     <w:p>
@@ -6473,16 +6377,19 @@
         <w:rPr>
           <w:lang w:val="en-US"/>
         </w:rPr>
-        <w:t>5</w:t>
+        <w:t xml:space="preserve">5. </w:t>
+      </w:r>
+      <w:r>
+        <w:t xml:space="preserve">Банківська виписка від </w:t>
       </w:r>
       <w:r>
         <w:rPr>
           <w:lang w:val="en-US"/>
         </w:rPr>
-        <w:t xml:space="preserve">. </w:t>
-      </w:r>
-      <w:r>
-        <w:t>Банківська виписка від 13.02.2023 р.</w:t>
+        <w:t>20.02</w:t>
+      </w:r>
+      <w:r>
+        <w:t>.2023 р.</w:t>
       </w:r>
     </w:p>
     <w:p>
@@ -6498,7 +6405,16 @@
         <w:t xml:space="preserve">6. </w:t>
       </w:r>
       <w:r>
-        <w:t>Банківська виписка від 20.03.2023 р.</w:t>
+        <w:t xml:space="preserve">Банківська виписка від </w:t>
+      </w:r>
+      <w:r>
+        <w:rPr>
+          <w:lang w:val="en-US"/>
+        </w:rPr>
+        <w:t>06.03</w:t>
+      </w:r>
+      <w:r>
+        <w:t>.2023 р.</w:t>
       </w:r>
     </w:p>
     <w:p>
@@ -6514,7 +6430,16 @@
         <w:t xml:space="preserve">7. </w:t>
       </w:r>
       <w:r>
-        <w:t>Банківська виписка від 03.04.2023 р.</w:t>
+        <w:t xml:space="preserve">Банківська виписка від </w:t>
+      </w:r>
+      <w:r>
+        <w:rPr>
+          <w:lang w:val="en-US"/>
+        </w:rPr>
+        <w:t>11.04</w:t>
+      </w:r>
+      <w:r>
+        <w:t>.2023 р.</w:t>
       </w:r>
     </w:p>
     <w:p>
@@ -6530,7 +6455,16 @@
         <w:t xml:space="preserve">8. </w:t>
       </w:r>
       <w:r>
-        <w:t>Банківська виписка від 03.05.2023 р.</w:t>
+        <w:t xml:space="preserve">Банківська виписка від </w:t>
+      </w:r>
+      <w:r>
+        <w:rPr>
+          <w:lang w:val="en-US"/>
+        </w:rPr>
+        <w:t>22.05</w:t>
+      </w:r>
+      <w:r>
+        <w:t>.2023 р.</w:t>
       </w:r>
     </w:p>
     <w:p>
@@ -6546,7 +6480,16 @@
         <w:t xml:space="preserve">9. </w:t>
       </w:r>
       <w:r>
-        <w:t>Банківська виписка від 26.06.2023 р.</w:t>
+        <w:t xml:space="preserve">Банківська виписка від </w:t>
+      </w:r>
+      <w:r>
+        <w:rPr>
+          <w:lang w:val="en-US"/>
+        </w:rPr>
+        <w:t>23.06</w:t>
+      </w:r>
+      <w:r>
+        <w:t>.2023 р.</w:t>
       </w:r>
     </w:p>
     <w:p>
@@ -6562,7 +6505,16 @@
         <w:t xml:space="preserve">10. </w:t>
       </w:r>
       <w:r>
-        <w:t>Банківська виписка від 24.07.2023 р.</w:t>
+        <w:t xml:space="preserve">Банківська виписка від </w:t>
+      </w:r>
+      <w:r>
+        <w:rPr>
+          <w:lang w:val="en-US"/>
+        </w:rPr>
+        <w:t>28.07</w:t>
+      </w:r>
+      <w:r>
+        <w:t>.2023 р.</w:t>
       </w:r>
     </w:p>
     <w:p>

</xml_diff>

<commit_message>
Bank statements are created correctly
</commit_message>
<xml_diff>
--- a/Maket.docx
+++ b/Maket.docx
@@ -3387,7 +3387,8 @@
           <w:tab w:val="left" w:pos="9068"/>
         </w:tabs>
         <w:spacing w:before="6" w:line="322" w:lineRule="exact"/>
-        <w:ind w:left="850"/>
+        <w:ind w:firstLine="567"/>
+        <w:jc w:val="both"/>
         <w:rPr>
           <w:b/>
           <w:sz w:val="28"/>
@@ -3659,16 +3660,13 @@
         </w:rPr>
         <w:t>був</w:t>
       </w:r>
-    </w:p>
-    <w:p>
-      <w:pPr>
-        <w:ind w:left="142" w:right="127"/>
-        <w:jc w:val="both"/>
-        <w:rPr>
-          <w:b/>
-          <w:sz w:val="28"/>
-        </w:rPr>
-      </w:pPr>
+      <w:r>
+        <w:rPr>
+          <w:b/>
+          <w:sz w:val="28"/>
+        </w:rPr>
+        <w:t xml:space="preserve"> </w:t>
+      </w:r>
       <w:r>
         <w:rPr>
           <w:b/>
@@ -4584,14 +4582,36 @@
       <w:r>
         <w:t xml:space="preserve"> </w:t>
       </w:r>
-      <w:fldSimple w:instr=" MERGEFIELD  doc_sale_number  \* MERGEFORMAT ">
-        <w:r>
-          <w:rPr>
-            <w:noProof/>
-          </w:rPr>
-          <w:t>«doc_sale_number»</w:t>
-        </w:r>
-      </w:fldSimple>
+      <w:r>
+        <w:rPr>
+          <w:noProof/>
+        </w:rPr>
+        <w:fldChar w:fldCharType="begin"/>
+      </w:r>
+      <w:r>
+        <w:rPr>
+          <w:noProof/>
+        </w:rPr>
+        <w:instrText xml:space="preserve"> MERGEFIELD  doc_sale_number  \* MERGEFORMAT </w:instrText>
+      </w:r>
+      <w:r>
+        <w:rPr>
+          <w:noProof/>
+        </w:rPr>
+        <w:fldChar w:fldCharType="separate"/>
+      </w:r>
+      <w:r>
+        <w:rPr>
+          <w:noProof/>
+        </w:rPr>
+        <w:t>«doc_sale_number»</w:t>
+      </w:r>
+      <w:r>
+        <w:rPr>
+          <w:noProof/>
+        </w:rPr>
+        <w:fldChar w:fldCharType="end"/>
+      </w:r>
       <w:r>
         <w:t xml:space="preserve"> </w:t>
       </w:r>
@@ -4616,14 +4636,36 @@
       <w:r>
         <w:t xml:space="preserve"> </w:t>
       </w:r>
-      <w:fldSimple w:instr=" MERGEFIELD  total_sale \* Lower  \* MERGEFORMAT ">
-        <w:r>
-          <w:rPr>
-            <w:noProof/>
-          </w:rPr>
-          <w:t>«total_sale»</w:t>
-        </w:r>
-      </w:fldSimple>
+      <w:r>
+        <w:rPr>
+          <w:noProof/>
+        </w:rPr>
+        <w:fldChar w:fldCharType="begin"/>
+      </w:r>
+      <w:r>
+        <w:rPr>
+          <w:noProof/>
+        </w:rPr>
+        <w:instrText xml:space="preserve"> MERGEFIELD  total_sale \* Lower  \* MERGEFORMAT </w:instrText>
+      </w:r>
+      <w:r>
+        <w:rPr>
+          <w:noProof/>
+        </w:rPr>
+        <w:fldChar w:fldCharType="separate"/>
+      </w:r>
+      <w:r>
+        <w:rPr>
+          <w:noProof/>
+        </w:rPr>
+        <w:t>«total_sale»</w:t>
+      </w:r>
+      <w:r>
+        <w:rPr>
+          <w:noProof/>
+        </w:rPr>
+        <w:fldChar w:fldCharType="end"/>
+      </w:r>
       <w:r>
         <w:t xml:space="preserve"> </w:t>
       </w:r>
@@ -4774,14 +4816,14 @@
       </w:tblPr>
       <w:tblGrid>
         <w:gridCol w:w="1436"/>
-        <w:gridCol w:w="1476"/>
-        <w:gridCol w:w="1801"/>
+        <w:gridCol w:w="1701"/>
+        <w:gridCol w:w="1576"/>
         <w:gridCol w:w="1702"/>
         <w:gridCol w:w="2552"/>
       </w:tblGrid>
       <w:tr>
         <w:trPr>
-          <w:trHeight w:val="1676"/>
+          <w:trHeight w:val="916"/>
         </w:trPr>
         <w:tc>
           <w:tcPr>
@@ -4832,7 +4874,7 @@
         </w:tc>
         <w:tc>
           <w:tcPr>
-            <w:tcW w:w="1476" w:type="dxa"/>
+            <w:tcW w:w="1701" w:type="dxa"/>
           </w:tcPr>
           <w:p>
             <w:pPr>
@@ -4914,7 +4956,7 @@
         </w:tc>
         <w:tc>
           <w:tcPr>
-            <w:tcW w:w="1801" w:type="dxa"/>
+            <w:tcW w:w="1576" w:type="dxa"/>
           </w:tcPr>
           <w:p>
             <w:pPr>
@@ -5258,7 +5300,7 @@
         </w:tc>
         <w:tc>
           <w:tcPr>
-            <w:tcW w:w="1476" w:type="dxa"/>
+            <w:tcW w:w="1701" w:type="dxa"/>
           </w:tcPr>
           <w:p>
             <w:pPr>
@@ -5310,7 +5352,7 @@
         </w:tc>
         <w:tc>
           <w:tcPr>
-            <w:tcW w:w="1801" w:type="dxa"/>
+            <w:tcW w:w="1576" w:type="dxa"/>
           </w:tcPr>
           <w:p>
             <w:pPr>
@@ -5669,7 +5711,6 @@
         <w:t xml:space="preserve"> </w:t>
       </w:r>
       <w:r>
-        <w:lastRenderedPageBreak/>
         <w:t>документи.</w:t>
       </w:r>
     </w:p>
@@ -5689,6 +5730,7 @@
         <w:t xml:space="preserve"> </w:t>
       </w:r>
       <w:r>
+        <w:lastRenderedPageBreak/>
         <w:t>товариства.</w:t>
       </w:r>
     </w:p>
@@ -6150,261 +6192,50 @@
     </w:p>
     <w:p>
       <w:pPr>
-        <w:pStyle w:val="BodyText"/>
-        <w:ind w:right="971"/>
-        <w:jc w:val="both"/>
-      </w:pPr>
-      <w:r>
-        <w:rPr>
-          <w:lang w:val="en-US"/>
-        </w:rPr>
-        <w:t xml:space="preserve">4. </w:t>
-      </w:r>
-      <w:r>
-        <w:t xml:space="preserve">Банківська виписка від </w:t>
-      </w:r>
-      <w:r>
-        <w:rPr>
-          <w:lang w:val="en-US"/>
-        </w:rPr>
-        <w:t>03</w:t>
-      </w:r>
-      <w:r>
-        <w:rPr>
-          <w:lang w:val="en-US"/>
-        </w:rPr>
-        <w:t>.01</w:t>
-      </w:r>
-      <w:r>
-        <w:t>.2023 р.</w:t>
-      </w:r>
-    </w:p>
-    <w:p>
-      <w:pPr>
-        <w:pStyle w:val="BodyText"/>
-        <w:ind w:right="971"/>
-        <w:jc w:val="both"/>
-      </w:pPr>
-      <w:r>
-        <w:rPr>
-          <w:lang w:val="en-US"/>
-        </w:rPr>
-        <w:t xml:space="preserve">5. </w:t>
-      </w:r>
-      <w:r>
-        <w:t xml:space="preserve">Банківська виписка від </w:t>
-      </w:r>
-      <w:r>
-        <w:rPr>
-          <w:lang w:val="en-US"/>
-        </w:rPr>
-        <w:t>05</w:t>
-      </w:r>
-      <w:r>
-        <w:rPr>
-          <w:lang w:val="en-US"/>
-        </w:rPr>
-        <w:t>.0</w:t>
-      </w:r>
-      <w:r>
-        <w:rPr>
-          <w:lang w:val="en-US"/>
-        </w:rPr>
-        <w:t>5</w:t>
-      </w:r>
-      <w:r>
-        <w:t>.2023 р.</w:t>
-      </w:r>
-    </w:p>
-    <w:p>
-      <w:pPr>
-        <w:pStyle w:val="BodyText"/>
-        <w:ind w:right="971"/>
-        <w:jc w:val="both"/>
-      </w:pPr>
-      <w:r>
-        <w:rPr>
-          <w:lang w:val="en-US"/>
-        </w:rPr>
-        <w:t xml:space="preserve">6. </w:t>
-      </w:r>
-      <w:r>
-        <w:t xml:space="preserve">Банківська виписка від </w:t>
-      </w:r>
-      <w:r>
-        <w:rPr>
-          <w:lang w:val="en-US"/>
-        </w:rPr>
-        <w:t>12</w:t>
-      </w:r>
-      <w:r>
-        <w:rPr>
-          <w:lang w:val="en-US"/>
-        </w:rPr>
-        <w:t>.0</w:t>
-      </w:r>
-      <w:r>
-        <w:rPr>
-          <w:lang w:val="en-US"/>
-        </w:rPr>
-        <w:t>6</w:t>
-      </w:r>
-      <w:r>
-        <w:t>.2023 р.</w:t>
-      </w:r>
-    </w:p>
-    <w:p>
-      <w:pPr>
-        <w:pStyle w:val="BodyText"/>
-        <w:ind w:right="971"/>
-        <w:jc w:val="both"/>
-      </w:pPr>
-      <w:r>
-        <w:rPr>
-          <w:lang w:val="en-US"/>
-        </w:rPr>
-        <w:t xml:space="preserve">7. </w:t>
-      </w:r>
-      <w:r>
-        <w:t xml:space="preserve">Банківська виписка від </w:t>
-      </w:r>
-      <w:r>
-        <w:rPr>
-          <w:lang w:val="en-US"/>
-        </w:rPr>
-        <w:t>1</w:t>
-      </w:r>
-      <w:r>
-        <w:rPr>
-          <w:lang w:val="en-US"/>
-        </w:rPr>
-        <w:t>6</w:t>
-      </w:r>
-      <w:r>
-        <w:rPr>
-          <w:lang w:val="en-US"/>
-        </w:rPr>
-        <w:t>.0</w:t>
-      </w:r>
-      <w:r>
-        <w:rPr>
-          <w:lang w:val="en-US"/>
-        </w:rPr>
-        <w:t>2</w:t>
-      </w:r>
-      <w:r>
-        <w:t>.2023 р.</w:t>
-      </w:r>
-    </w:p>
-    <w:p>
-      <w:pPr>
-        <w:pStyle w:val="BodyText"/>
-        <w:ind w:right="971"/>
-        <w:jc w:val="both"/>
-      </w:pPr>
-      <w:r>
-        <w:rPr>
-          <w:lang w:val="en-US"/>
-        </w:rPr>
-        <w:t xml:space="preserve">8. </w:t>
-      </w:r>
-      <w:r>
-        <w:t xml:space="preserve">Банківська виписка від </w:t>
-      </w:r>
-      <w:r>
-        <w:rPr>
-          <w:lang w:val="en-US"/>
-        </w:rPr>
-        <w:t>16</w:t>
-      </w:r>
-      <w:r>
-        <w:rPr>
-          <w:lang w:val="en-US"/>
-        </w:rPr>
-        <w:t>.0</w:t>
-      </w:r>
-      <w:r>
-        <w:rPr>
-          <w:lang w:val="en-US"/>
-        </w:rPr>
-        <w:t>3</w:t>
-      </w:r>
-      <w:r>
-        <w:t>.2023 р.</w:t>
-      </w:r>
-    </w:p>
-    <w:p>
-      <w:pPr>
-        <w:pStyle w:val="BodyText"/>
-        <w:ind w:right="971"/>
-        <w:jc w:val="both"/>
-      </w:pPr>
-      <w:r>
-        <w:rPr>
-          <w:lang w:val="en-US"/>
-        </w:rPr>
-        <w:t xml:space="preserve">9. </w:t>
-      </w:r>
-      <w:r>
-        <w:t xml:space="preserve">Банківська виписка від </w:t>
-      </w:r>
-      <w:r>
-        <w:rPr>
-          <w:lang w:val="en-US"/>
-        </w:rPr>
-        <w:t>18</w:t>
-      </w:r>
-      <w:r>
-        <w:rPr>
-          <w:lang w:val="en-US"/>
-        </w:rPr>
-        <w:t>.0</w:t>
-      </w:r>
-      <w:r>
-        <w:rPr>
-          <w:lang w:val="en-US"/>
-        </w:rPr>
-        <w:t>4</w:t>
-      </w:r>
-      <w:r>
-        <w:t>.2023 р.</w:t>
-      </w:r>
-    </w:p>
-    <w:p>
-      <w:pPr>
-        <w:pStyle w:val="BodyText"/>
-        <w:ind w:right="971"/>
-        <w:jc w:val="both"/>
-      </w:pPr>
-      <w:r>
-        <w:rPr>
-          <w:lang w:val="en-US"/>
-        </w:rPr>
-        <w:t xml:space="preserve">10. </w:t>
-      </w:r>
-      <w:r>
-        <w:t xml:space="preserve">Банківська виписка від </w:t>
-      </w:r>
-      <w:r>
-        <w:rPr>
-          <w:lang w:val="en-US"/>
-        </w:rPr>
-        <w:t>2</w:t>
-      </w:r>
-      <w:r>
-        <w:rPr>
-          <w:lang w:val="en-US"/>
-        </w:rPr>
-        <w:t>5</w:t>
-      </w:r>
-      <w:r>
-        <w:rPr>
-          <w:lang w:val="en-US"/>
-        </w:rPr>
-        <w:t>.07</w:t>
-      </w:r>
-      <w:r>
-        <w:t>.2023 р.</w:t>
+        <w:tabs>
+          <w:tab w:val="left" w:pos="850"/>
+        </w:tabs>
+        <w:ind w:left="501"/>
+        <w:rPr>
+          <w:sz w:val="28"/>
+          <w:szCs w:val="28"/>
+        </w:rPr>
+      </w:pPr>
+      <w:r>
+        <w:rPr>
+          <w:sz w:val="28"/>
+          <w:szCs w:val="28"/>
+        </w:rPr>
+        <w:fldChar w:fldCharType="begin"/>
+      </w:r>
+      <w:r>
+        <w:rPr>
+          <w:sz w:val="28"/>
+          <w:szCs w:val="28"/>
+        </w:rPr>
+        <w:instrText xml:space="preserve"> MERGEFIELD  payments  \* MERGEFORMAT </w:instrText>
+      </w:r>
+      <w:r>
+        <w:rPr>
+          <w:sz w:val="28"/>
+          <w:szCs w:val="28"/>
+        </w:rPr>
+        <w:fldChar w:fldCharType="separate"/>
+      </w:r>
+      <w:r>
+        <w:rPr>
+          <w:noProof/>
+          <w:sz w:val="28"/>
+          <w:szCs w:val="28"/>
+        </w:rPr>
+        <w:t>«payments»</w:t>
+      </w:r>
+      <w:r>
+        <w:rPr>
+          <w:sz w:val="28"/>
+          <w:szCs w:val="28"/>
+        </w:rPr>
+        <w:fldChar w:fldCharType="end"/>
       </w:r>
     </w:p>
     <w:p>
@@ -10441,7 +10272,7 @@
 </file>
 
 <file path=customXml/itemProps1.xml><?xml version="1.0" encoding="utf-8"?>
-<ds:datastoreItem xmlns:ds="http://schemas.openxmlformats.org/officeDocument/2006/customXml" ds:itemID="{2EA5390A-0C15-40FB-B22E-A8A3C4E92A69}">
+<ds:datastoreItem xmlns:ds="http://schemas.openxmlformats.org/officeDocument/2006/customXml" ds:itemID="{246B9977-024F-445F-8BB1-FCD0948E0099}">
   <ds:schemaRefs>
     <ds:schemaRef ds:uri="http://schemas.openxmlformats.org/officeDocument/2006/bibliography"/>
   </ds:schemaRefs>

</xml_diff>